<commit_message>
Use only ASCII characters
</commit_message>
<xml_diff>
--- a/bylaws.docx
+++ b/bylaws.docx
@@ -558,7 +558,7 @@
         </w:numPr>
       </w:pPr>
       <w:r>
-        <w:t xml:space="preserve">A full session of Student Senate shall extend from the first regular meeting of Student Senate following the ratification of the Student Senate Election results until the adjournment of the meeting at which the following year’s Student Senate Election results are successfully ratified.</w:t>
+        <w:t xml:space="preserve">A full session of Student Senate shall extend from the first regular meeting of Student Senate following the ratification of the Student Senate Election results until the adjournment of the meeting at which the following year's Student Senate Election results are successfully ratified.</w:t>
       </w:r>
     </w:p>
     <w:p>
@@ -747,7 +747,7 @@
         <w:rPr>
           <w:i/>
         </w:rPr>
-        <w:t xml:space="preserve">President’s Cabinet</w:t>
+        <w:t xml:space="preserve">President's Cabinet</w:t>
       </w:r>
       <w:r>
         <w:t xml:space="preserve"> </w:t>
@@ -849,7 +849,7 @@
         <w:t xml:space="preserve"> </w:t>
       </w:r>
       <w:r>
-        <w:t xml:space="preserve">refers to the collection of students enrolled in undergraduate or graduate academic programs at Carnegie Mellon University’s Pittsburgh campus.</w:t>
+        <w:t xml:space="preserve">refers to the collection of students enrolled in undergraduate or graduate academic programs at Carnegie Mellon University's Pittsburgh campus.</w:t>
       </w:r>
     </w:p>
     <w:p>
@@ -954,7 +954,7 @@
         <w:t xml:space="preserve"> </w:t>
       </w:r>
       <w:r>
-        <w:t xml:space="preserve">refers to all members of the student body who are enrolled in undergraduate academic programs at Carnegie Mellon University’s Pittsburgh campus.</w:t>
+        <w:t xml:space="preserve">refers to all members of the student body who are enrolled in undergraduate academic programs at Carnegie Mellon University's Pittsburgh campus.</w:t>
       </w:r>
     </w:p>
     <w:p>
@@ -1297,7 +1297,7 @@
         </w:numPr>
       </w:pPr>
       <w:r>
-        <w:t xml:space="preserve">Overturn a decision of the Committee on Student Organizations regarding a student organization’s Student Government Recognition status, and/or its status of Recognition Probation;</w:t>
+        <w:t xml:space="preserve">Overturn a decision of the Committee on Student Organizations regarding a student organization's Student Government Recognition status, and/or its status of Recognition Probation;</w:t>
       </w:r>
     </w:p>
     <w:p>
@@ -1429,7 +1429,7 @@
         </w:numPr>
       </w:pPr>
       <w:r>
-        <w:t xml:space="preserve">Overrule the appointment of any member of the President’s Cabinet;</w:t>
+        <w:t xml:space="preserve">Overrule the appointment of any member of the President's Cabinet;</w:t>
       </w:r>
     </w:p>
     <w:p>
@@ -1634,7 +1634,7 @@
         </w:numPr>
       </w:pPr>
       <w:r>
-        <w:t xml:space="preserve">Each constituency shall be represented by either one (1) Student Senator, or one (1) Student Senator for every one hundred forty (140) constituents (or majority fraction thereof) – whichever is greater.</w:t>
+        <w:t xml:space="preserve">Each constituency shall be represented by either one (1) Student Senator, or one (1) Student Senator for every one hundred forty (140) constituents (or majority fraction thereof) - whichever is greater.</w:t>
       </w:r>
     </w:p>
     <w:p>
@@ -1886,7 +1886,7 @@
         </w:numPr>
       </w:pPr>
       <w:r>
-        <w:t xml:space="preserve">A Student Senator’s proxy must be a member of the constituency that the Student Senator represents.</w:t>
+        <w:t xml:space="preserve">A Student Senator's proxy must be a member of the constituency that the Student Senator represents.</w:t>
       </w:r>
     </w:p>
     <w:p>
@@ -1910,7 +1910,7 @@
         </w:numPr>
       </w:pPr>
       <w:r>
-        <w:t xml:space="preserve">A Student Senator’s proxy assumes the duties and powers of that Student Senator for the duration of the meeting during which s/he is serving as that Student Senator’s proxy.</w:t>
+        <w:t xml:space="preserve">A Student Senator's proxy assumes the duties and powers of that Student Senator for the duration of the meeting during which s/he is serving as that Student Senator's proxy.</w:t>
       </w:r>
     </w:p>
     <w:p>
@@ -1955,7 +1955,7 @@
         <w:rPr>
           <w:i/>
         </w:rPr>
-        <w:t xml:space="preserve">Robert’s Rules of Order, Newly Revised</w:t>
+        <w:t xml:space="preserve">Robert's Rules of Order, Newly Revised</w:t>
       </w:r>
       <w:r>
         <w:t xml:space="preserve">. These powers are in effect during all Student Senate meetings and during all meetings of Student Senate committees of which they are members;</w:t>
@@ -2348,7 +2348,7 @@
         </w:numPr>
       </w:pPr>
       <w:r>
-        <w:t xml:space="preserve">all members of the President’s Cabinet;</w:t>
+        <w:t xml:space="preserve">all members of the President's Cabinet;</w:t>
       </w:r>
     </w:p>
     <w:p>
@@ -2639,7 +2639,7 @@
         </w:numPr>
       </w:pPr>
       <w:r>
-        <w:t xml:space="preserve">Three (3) absences from regular meetings of Student Senate or three (3) absences from regular meetings of a Student Senator’s standing committee, during a single half session of Student Senate, count as grounds for the removal of that Student Senator from Student Senate.</w:t>
+        <w:t xml:space="preserve">Three (3) absences from regular meetings of Student Senate or three (3) absences from regular meetings of a Student Senator's standing committee, during a single half session of Student Senate, count as grounds for the removal of that Student Senator from Student Senate.</w:t>
       </w:r>
     </w:p>
     <w:p>
@@ -2651,7 +2651,7 @@
         </w:numPr>
       </w:pPr>
       <w:r>
-        <w:t xml:space="preserve">Should a Student Senator’s standing committee assignment change during a given half session, his or her attendance record shall follow him or her to his or her new committee.</w:t>
+        <w:t xml:space="preserve">Should a Student Senator's standing committee assignment change during a given half session, his or her attendance record shall follow him or her to his or her new committee.</w:t>
       </w:r>
     </w:p>
     <w:p>
@@ -2795,7 +2795,7 @@
         </w:numPr>
       </w:pPr>
       <w:r>
-        <w:t xml:space="preserve">a petition – validated by the Student Senate Executive Committee – containing the printed names, signatures, and AndrewIDs of one-fourth (1/4) of the relevant Student Senator’s constituency.</w:t>
+        <w:t xml:space="preserve">a petition - validated by the Student Senate Executive Committee - containing the printed names, signatures, and AndrewIDs of one-fourth (1/4) of the relevant Student Senator's constituency.</w:t>
       </w:r>
     </w:p>
     <w:p>
@@ -3251,7 +3251,7 @@
         </w:numPr>
       </w:pPr>
       <w:r>
-        <w:t xml:space="preserve">In each round of the election, vote counting shall start with the tabulation of each voter’s preferred candidate, of the candidates remaining. These remaining candidates will from here on referred to as</w:t>
+        <w:t xml:space="preserve">In each round of the election, vote counting shall start with the tabulation of each voter's preferred candidate, of the candidates remaining. These remaining candidates will from here on referred to as</w:t>
       </w:r>
       <w:r>
         <w:t xml:space="preserve"> </w:t>
@@ -3371,7 +3371,7 @@
         <w:t xml:space="preserve">eliminated candidate</w:t>
       </w:r>
       <w:r>
-        <w:t xml:space="preserve">. Each of that candidate’s ballots shall be redistributed among the remaining candidates, or to "No Confidence" as needed, by next active choice ranked, or discarded if the ballot is exhausted.</w:t>
+        <w:t xml:space="preserve">. Each of that candidate's ballots shall be redistributed among the remaining candidates, or to "No Confidence" as needed, by next active choice ranked, or discarded if the ballot is exhausted.</w:t>
       </w:r>
     </w:p>
     <w:p>
@@ -3431,7 +3431,7 @@
         </w:numPr>
       </w:pPr>
       <w:r>
-        <w:t xml:space="preserve">If at the end of these steps a break in the tie of candidate with the least number of votes cannot be broken, then the facilitator of the election shall refer to the random elimination ordering. The candidate whose AndrewID’s first character appears first according to the random elimination ordering shall be eliminated from the election. If there is more than one candidate with this character appearing first in their AndrewID, the candidate eliminated will be determined by the first distinct character in their AndrewID, with the character appearing first in the random elimination ordering signaling the candidate to be eliminated. The eliminated candidate’s ballots shall be redistributed among the remaining candidates, or to "No Confidence" as needed, by next active choice ranked.</w:t>
+        <w:t xml:space="preserve">If at the end of these steps a break in the tie of candidate with the least number of votes cannot be broken, then the facilitator of the election shall refer to the random elimination ordering. The candidate whose AndrewID's first character appears first according to the random elimination ordering shall be eliminated from the election. If there is more than one candidate with this character appearing first in their AndrewID, the candidate eliminated will be determined by the first distinct character in their AndrewID, with the character appearing first in the random elimination ordering signaling the candidate to be eliminated. The eliminated candidate's ballots shall be redistributed among the remaining candidates, or to "No Confidence" as needed, by next active choice ranked.</w:t>
       </w:r>
     </w:p>
     <w:p>
@@ -3455,7 +3455,7 @@
         </w:numPr>
       </w:pPr>
       <w:r>
-        <w:t xml:space="preserve">Should the conditions of Subsection iii(VI)(E) apply, then the option of “No Confidence” may not be eliminated from such a tie by the random elimination ordering.</w:t>
+        <w:t xml:space="preserve">Should the conditions of Subsection iii(VI)(E) apply, then the option of "No Confidence" may not be eliminated from such a tie by the random elimination ordering.</w:t>
       </w:r>
     </w:p>
     <w:p>
@@ -3757,7 +3757,7 @@
         </w:numPr>
       </w:pPr>
       <w:r>
-        <w:t xml:space="preserve">To initiate impeachment proceedings for any member of the Student Government Executive Committee, a petition signed by at least one-half (1/2) of the seated Student Senators shall be presented to the Student Senate Chair asking for removal of an elected official from that official’s elected post.</w:t>
+        <w:t xml:space="preserve">To initiate impeachment proceedings for any member of the Student Government Executive Committee, a petition signed by at least one-half (1/2) of the seated Student Senators shall be presented to the Student Senate Chair asking for removal of an elected official from that official's elected post.</w:t>
       </w:r>
     </w:p>
     <w:p>
@@ -3841,7 +3841,7 @@
         </w:numPr>
       </w:pPr>
       <w:r>
-        <w:t xml:space="preserve">The Student Senate Clerk is expected to provide three (3) weeks’ notice of his or her resignation.</w:t>
+        <w:t xml:space="preserve">The Student Senate Clerk is expected to provide three (3) weeks' notice of his or her resignation.</w:t>
       </w:r>
     </w:p>
     <w:p>
@@ -4117,7 +4117,7 @@
         </w:numPr>
       </w:pPr>
       <w:r>
-        <w:t xml:space="preserve">If no candidate receives a majority of the available votes, and a majority of the available votes are not votes of no confidence, then a run-off election shall be held. The meeting chair shall decide which candidates’ names shall stand for the run-off election. By way of a majority vote, Student Senate may add another candidate’s name to the run-off ballot.</w:t>
+        <w:t xml:space="preserve">If no candidate receives a majority of the available votes, and a majority of the available votes are not votes of no confidence, then a run-off election shall be held. The meeting chair shall decide which candidates' names shall stand for the run-off election. By way of a majority vote, Student Senate may add another candidate's name to the run-off ballot.</w:t>
       </w:r>
     </w:p>
     <w:p>
@@ -4363,7 +4363,7 @@
         </w:numPr>
       </w:pPr>
       <w:r>
-        <w:t xml:space="preserve">Preside over, in coordination with the Graduate Student Assembly President, the impeachment process for the Student Body President, Vice President, Vice President for Finance, and/or Vice President for Organizations – if and when an impeachment request is made;</w:t>
+        <w:t xml:space="preserve">Preside over, in coordination with the Graduate Student Assembly President, the impeachment process for the Student Body President, Vice President, Vice President for Finance, and/or Vice President for Organizations - if and when an impeachment request is made;</w:t>
       </w:r>
     </w:p>
     <w:p>
@@ -4387,7 +4387,7 @@
         </w:numPr>
       </w:pPr>
       <w:r>
-        <w:t xml:space="preserve">Appoint, in coordination with the Graduate Student Assembly President, an Interim President, any time the Student Body Vice President is unable to fill a vacancy in the Student Body President’s seat;</w:t>
+        <w:t xml:space="preserve">Appoint, in coordination with the Graduate Student Assembly President, an Interim President, any time the Student Body Vice President is unable to fill a vacancy in the Student Body President's seat;</w:t>
       </w:r>
     </w:p>
     <w:p>
@@ -4726,7 +4726,7 @@
         </w:numPr>
       </w:pPr>
       <w:r>
-        <w:t xml:space="preserve">Coordinate with the Student Body Vice President for Finance and the Department of Student Activities to ensure that Student Senate’s budget is based on appropriate projections with respect to the expected number of student activities fee paying undergraduate students, and to ensure that the disbursement of Activities Fee money to Student Senate accounts are made in accord with the policies laid out in the Carnegie Mellon University</w:t>
+        <w:t xml:space="preserve">Coordinate with the Student Body Vice President for Finance and the Department of Student Activities to ensure that Student Senate's budget is based on appropriate projections with respect to the expected number of student activities fee paying undergraduate students, and to ensure that the disbursement of Activities Fee money to Student Senate accounts are made in accord with the policies laid out in the Carnegie Mellon University</w:t>
       </w:r>
       <w:r>
         <w:t xml:space="preserve"> </w:t>
@@ -4774,7 +4774,7 @@
         </w:numPr>
       </w:pPr>
       <w:r>
-        <w:t xml:space="preserve">Provide a written or electronic report summarizing Student Senate’s financial transactions of the past month to all Student Senators no later than the third week of each complete month of the Academic Calendar.</w:t>
+        <w:t xml:space="preserve">Provide a written or electronic report summarizing Student Senate's financial transactions of the past month to all Student Senators no later than the third week of each complete month of the Academic Calendar.</w:t>
       </w:r>
     </w:p>
     <w:p>
@@ -4846,7 +4846,7 @@
         </w:numPr>
       </w:pPr>
       <w:r>
-        <w:t xml:space="preserve">Schedule audits and collective inventories for Student Senate’s accounts and for the accounts of groups receiving funding from Student Senate;</w:t>
+        <w:t xml:space="preserve">Schedule audits and collective inventories for Student Senate's accounts and for the accounts of groups receiving funding from Student Senate;</w:t>
       </w:r>
     </w:p>
     <w:p>
@@ -5264,7 +5264,7 @@
         </w:numPr>
       </w:pPr>
       <w:r>
-        <w:t xml:space="preserve">In the case of a Presidential veto of legislation passed by Student Senate, the Chair of Student Senate must read the veto at the first regular Student Senate meeting following the Student Body President’s announcement of the veto.</w:t>
+        <w:t xml:space="preserve">In the case of a Presidential veto of legislation passed by Student Senate, the Chair of Student Senate must read the veto at the first regular Student Senate meeting following the Student Body President's announcement of the veto.</w:t>
       </w:r>
     </w:p>
     <w:p>
@@ -6346,7 +6346,7 @@
         </w:numPr>
       </w:pPr>
       <w:r>
-        <w:t xml:space="preserve">Schedule audits and collective inventories for Student Senate’s accounts and for the accounts of groups receiving funding from Student Senate;</w:t>
+        <w:t xml:space="preserve">Schedule audits and collective inventories for Student Senate's accounts and for the accounts of groups receiving funding from Student Senate;</w:t>
       </w:r>
     </w:p>
     <w:p>
@@ -6719,7 +6719,7 @@
         </w:numPr>
       </w:pPr>
       <w:r>
-        <w:t xml:space="preserve">The Student Senate Executive Committee is required to notify all members of the undergraduate student body who signed the New Issue Petition, within four (4) weeks of its validation, of Student Senate’s response to the petition.</w:t>
+        <w:t xml:space="preserve">The Student Senate Executive Committee is required to notify all members of the undergraduate student body who signed the New Issue Petition, within four (4) weeks of its validation, of Student Senate's response to the petition.</w:t>
       </w:r>
     </w:p>
     <w:p>
@@ -7218,7 +7218,7 @@
         </w:numPr>
       </w:pPr>
       <w:r>
-        <w:t xml:space="preserve">III.II.C: added “Call a special meeting of Senate” to powers of the Senate Chair</w:t>
+        <w:t xml:space="preserve">III.II.C: added "Call a special meeting of Senate" to powers of the Senate Chair</w:t>
       </w:r>
     </w:p>
     <w:p>
@@ -7230,7 +7230,7 @@
         </w:numPr>
       </w:pPr>
       <w:r>
-        <w:t xml:space="preserve">III.X.F: added “host events that benefit the entire student body” to duties of the Campus Life Committee</w:t>
+        <w:t xml:space="preserve">III.X.F: added "host events that benefit the entire student body" to duties of the Campus Life Committee</w:t>
       </w:r>
     </w:p>
     <w:p>
@@ -7242,7 +7242,7 @@
         </w:numPr>
       </w:pPr>
       <w:r>
-        <w:t xml:space="preserve">IV.II: deleted “Oversee the activities of all organizations that are on probation” from ExComm duties</w:t>
+        <w:t xml:space="preserve">IV.II: deleted "Oversee the activities of all organizations that are on probation" from ExComm duties</w:t>
       </w:r>
     </w:p>
     <w:p>
@@ -7314,7 +7314,7 @@
         </w:numPr>
       </w:pPr>
       <w:r>
-        <w:t xml:space="preserve">XI.A changed from ‘Proposed amendments to these Bylaws must be submitted in writing to the Student Senate at a regular meeting of Student Senate’ to ‘To be considered for approval, an amendment to these Bylaws must be presented in writing at a regular meeting of Student Senate.’</w:t>
+        <w:t xml:space="preserve">XI.A changed from 'Proposed amendments to these Bylaws must be submitted in writing to the Student Senate at a regular meeting of Student Senate' to 'To be considered for approval, an amendment to these Bylaws must be presented in writing at a regular meeting of Student Senate.'</w:t>
       </w:r>
     </w:p>
     <w:p>
@@ -7338,7 +7338,7 @@
         </w:numPr>
       </w:pPr>
       <w:r>
-        <w:t xml:space="preserve">Weakened timing constraints: used to require that the proposed amendment be voted upon at the next regular meeting of Senate (with a 2/3 vote). Changed to allow Senate to wait up to 3 weeks before voting on the proposal, and to allow Senate to vote immediately upon presentation, if there is a ¾ vote in favor of this, and if Senate receives the material at least 1 week before the initial presentation.</w:t>
+        <w:t xml:space="preserve">Weakened timing constraints: used to require that the proposed amendment be voted upon at the next regular meeting of Senate (with a 2/3 vote). Changed to allow Senate to wait up to 3 weeks before voting on the proposal, and to allow Senate to vote immediately upon presentation, if there is a 3/4 vote in favor of this, and if Senate receives the material at least 1 week before the initial presentation.</w:t>
       </w:r>
     </w:p>
     <w:p>
@@ -7374,7 +7374,7 @@
         </w:numPr>
       </w:pPr>
       <w:r>
-        <w:t xml:space="preserve">All references to notification “in writing” changed to notification “via e-mail” – for the sake of clarity.</w:t>
+        <w:t xml:space="preserve">All references to notification "in writing" changed to notification "via e-mail" - for the sake of clarity.</w:t>
       </w:r>
     </w:p>
     <w:p>
@@ -7386,7 +7386,7 @@
         </w:numPr>
       </w:pPr>
       <w:r>
-        <w:t xml:space="preserve">Article I.A.1: Clause expanded to include “to work toward enhancing the overall undergraduate student experience on campus” in the general purpose of Senate.</w:t>
+        <w:t xml:space="preserve">Article I.A.1: Clause expanded to include "to work toward enhancing the overall undergraduate student experience on campus" in the general purpose of Senate.</w:t>
       </w:r>
     </w:p>
     <w:p>
@@ -7422,7 +7422,7 @@
         </w:numPr>
       </w:pPr>
       <w:r>
-        <w:t xml:space="preserve">Article IV.J.3: Clause c inserted and clause d revised to specify voting procedures, including the disallowing of absentee ballots, the inclusion of “no confidence” votes, and the ability (or lack thereof) for candidates to vote in an election.</w:t>
+        <w:t xml:space="preserve">Article IV.J.3: Clause c inserted and clause d revised to specify voting procedures, including the disallowing of absentee ballots, the inclusion of "no confidence" votes, and the ability (or lack thereof) for candidates to vote in an election.</w:t>
       </w:r>
     </w:p>
     <w:p>
@@ -7434,7 +7434,7 @@
         </w:numPr>
       </w:pPr>
       <w:r>
-        <w:t xml:space="preserve">Article VI.G.3: Clause e inserted and clause f revised to specify voting procedures, including the disallowing of absentee ballots, the inclusion of “no confidence” votes, and the ability (or lack thereof) for candidates to vote in an election.</w:t>
+        <w:t xml:space="preserve">Article VI.G.3: Clause e inserted and clause f revised to specify voting procedures, including the disallowing of absentee ballots, the inclusion of "no confidence" votes, and the ability (or lack thereof) for candidates to vote in an election.</w:t>
       </w:r>
     </w:p>
     <w:p>
@@ -7713,7 +7713,7 @@
     </w:lvl>
   </w:abstractNum>
   <w:abstractNum w:abstractNumId="990">
-    <w:nsid w:val="e68a5c6e"/>
+    <w:nsid w:val="34fa73dc"/>
     <w:multiLevelType w:val="multilevel"/>
     <w:lvl w:ilvl="0">
       <w:numFmt w:val="bullet"/>
@@ -7794,7 +7794,7 @@
     </w:lvl>
   </w:abstractNum>
   <w:abstractNum w:abstractNumId="99811">
-    <w:nsid w:val="93bed967"/>
+    <w:nsid w:val="f64be06e"/>
     <w:multiLevelType w:val="multilevel"/>
     <w:lvl w:ilvl="0">
       <w:start w:val="1"/>
@@ -7882,7 +7882,7 @@
     </w:lvl>
   </w:abstractNum>
   <w:abstractNum w:abstractNumId="99411">
-    <w:nsid w:val="a89439b0"/>
+    <w:nsid w:val="7bc28097"/>
     <w:multiLevelType w:val="multilevel"/>
     <w:lvl w:ilvl="0">
       <w:start w:val="1"/>
@@ -7970,7 +7970,7 @@
     </w:lvl>
   </w:abstractNum>
   <w:abstractNum w:abstractNumId="99711">
-    <w:nsid w:val="29268bf4"/>
+    <w:nsid w:val="1be52f9e"/>
     <w:multiLevelType w:val="multilevel"/>
     <w:lvl w:ilvl="0">
       <w:start w:val="1"/>
@@ -8058,7 +8058,7 @@
     </w:lvl>
   </w:abstractNum>
   <w:abstractNum w:abstractNumId="99531">
-    <w:nsid w:val="c0a2e611"/>
+    <w:nsid w:val="d95958c0"/>
     <w:multiLevelType w:val="multilevel"/>
     <w:lvl w:ilvl="0">
       <w:start w:val="1"/>
@@ -8146,7 +8146,7 @@
     </w:lvl>
   </w:abstractNum>
   <w:abstractNum w:abstractNumId="99631">
-    <w:nsid w:val="666fafd9"/>
+    <w:nsid w:val="87454079"/>
     <w:multiLevelType w:val="multilevel"/>
     <w:lvl w:ilvl="0">
       <w:start w:val="1"/>
@@ -8234,7 +8234,7 @@
     </w:lvl>
   </w:abstractNum>
   <w:abstractNum w:abstractNumId="99831">
-    <w:nsid w:val="7ce43a20"/>
+    <w:nsid w:val="f8549b8e"/>
     <w:multiLevelType w:val="multilevel"/>
     <w:lvl w:ilvl="0">
       <w:start w:val="1"/>
@@ -8322,7 +8322,7 @@
     </w:lvl>
   </w:abstractNum>
   <w:abstractNum w:abstractNumId="99201">
-    <w:nsid w:val="60aff322"/>
+    <w:nsid w:val="ae2de041"/>
     <w:multiLevelType w:val="multilevel"/>
     <w:lvl w:ilvl="0">
       <w:start w:val="1"/>
@@ -8410,7 +8410,7 @@
     </w:lvl>
   </w:abstractNum>
   <w:abstractNum w:abstractNumId="991">
-    <w:nsid w:val="c365f83b"/>
+    <w:nsid w:val="5d050918"/>
     <w:multiLevelType w:val="multilevel"/>
     <w:lvl w:ilvl="0">
       <w:numFmt w:val="bullet"/>

</xml_diff>

<commit_message>
Fix list formatting in Article IX(B)
</commit_message>
<xml_diff>
--- a/bylaws.docx
+++ b/bylaws.docx
@@ -5727,7 +5727,7 @@
         <w:pStyle w:val="Compact"/>
         <w:numPr>
           <w:numId w:val="1106"/>
-          <w:ilvl w:val="1"/>
+          <w:ilvl w:val="2"/>
         </w:numPr>
       </w:pPr>
       <w:r>
@@ -5738,7 +5738,7 @@
       <w:pPr>
         <w:pStyle w:val="Compact"/>
         <w:numPr>
-          <w:numId w:val="1106"/>
+          <w:numId w:val="1104"/>
           <w:ilvl w:val="1"/>
         </w:numPr>
       </w:pPr>
@@ -5750,7 +5750,7 @@
       <w:pPr>
         <w:pStyle w:val="Compact"/>
         <w:numPr>
-          <w:numId w:val="1106"/>
+          <w:numId w:val="1104"/>
           <w:ilvl w:val="1"/>
         </w:numPr>
       </w:pPr>
@@ -5762,7 +5762,7 @@
       <w:pPr>
         <w:pStyle w:val="Compact"/>
         <w:numPr>
-          <w:numId w:val="1106"/>
+          <w:numId w:val="1104"/>
           <w:ilvl w:val="1"/>
         </w:numPr>
       </w:pPr>
@@ -7713,7 +7713,7 @@
     </w:lvl>
   </w:abstractNum>
   <w:abstractNum w:abstractNumId="990">
-    <w:nsid w:val="34fa73dc"/>
+    <w:nsid w:val="8edfb06a"/>
     <w:multiLevelType w:val="multilevel"/>
     <w:lvl w:ilvl="0">
       <w:numFmt w:val="bullet"/>
@@ -7794,7 +7794,7 @@
     </w:lvl>
   </w:abstractNum>
   <w:abstractNum w:abstractNumId="99811">
-    <w:nsid w:val="f64be06e"/>
+    <w:nsid w:val="f9c6e27a"/>
     <w:multiLevelType w:val="multilevel"/>
     <w:lvl w:ilvl="0">
       <w:start w:val="1"/>
@@ -7882,7 +7882,7 @@
     </w:lvl>
   </w:abstractNum>
   <w:abstractNum w:abstractNumId="99411">
-    <w:nsid w:val="7bc28097"/>
+    <w:nsid w:val="9efb06af"/>
     <w:multiLevelType w:val="multilevel"/>
     <w:lvl w:ilvl="0">
       <w:start w:val="1"/>
@@ -7970,7 +7970,7 @@
     </w:lvl>
   </w:abstractNum>
   <w:abstractNum w:abstractNumId="99711">
-    <w:nsid w:val="1be52f9e"/>
+    <w:nsid w:val="420a5828"/>
     <w:multiLevelType w:val="multilevel"/>
     <w:lvl w:ilvl="0">
       <w:start w:val="1"/>
@@ -8058,7 +8058,7 @@
     </w:lvl>
   </w:abstractNum>
   <w:abstractNum w:abstractNumId="99531">
-    <w:nsid w:val="d95958c0"/>
+    <w:nsid w:val="e9ead828"/>
     <w:multiLevelType w:val="multilevel"/>
     <w:lvl w:ilvl="0">
       <w:start w:val="1"/>
@@ -8146,7 +8146,7 @@
     </w:lvl>
   </w:abstractNum>
   <w:abstractNum w:abstractNumId="99631">
-    <w:nsid w:val="87454079"/>
+    <w:nsid w:val="564d60e1"/>
     <w:multiLevelType w:val="multilevel"/>
     <w:lvl w:ilvl="0">
       <w:start w:val="1"/>
@@ -8234,7 +8234,7 @@
     </w:lvl>
   </w:abstractNum>
   <w:abstractNum w:abstractNumId="99831">
-    <w:nsid w:val="f8549b8e"/>
+    <w:nsid w:val="98cf100b"/>
     <w:multiLevelType w:val="multilevel"/>
     <w:lvl w:ilvl="0">
       <w:start w:val="1"/>
@@ -8322,7 +8322,7 @@
     </w:lvl>
   </w:abstractNum>
   <w:abstractNum w:abstractNumId="99201">
-    <w:nsid w:val="ae2de041"/>
+    <w:nsid w:val="7ede93b3"/>
     <w:multiLevelType w:val="multilevel"/>
     <w:lvl w:ilvl="0">
       <w:start w:val="1"/>
@@ -8410,7 +8410,7 @@
     </w:lvl>
   </w:abstractNum>
   <w:abstractNum w:abstractNumId="991">
-    <w:nsid w:val="5d050918"/>
+    <w:nsid w:val="ff5145c6"/>
     <w:multiLevelType w:val="multilevel"/>
     <w:lvl w:ilvl="0">
       <w:numFmt w:val="bullet"/>

</xml_diff>

<commit_message>
Update last revised date (fixes #7)
</commit_message>
<xml_diff>
--- a/bylaws.docx
+++ b/bylaws.docx
@@ -83,13 +83,13 @@
         <w:t xml:space="preserve"> </w:t>
       </w:r>
       <w:r>
-        <w:t xml:space="preserve">6th,</w:t>
-      </w:r>
-      <w:r>
-        <w:t xml:space="preserve"> </w:t>
-      </w:r>
-      <w:r>
-        <w:t xml:space="preserve">2011.</w:t>
+        <w:t xml:space="preserve">27th,</w:t>
+      </w:r>
+      <w:r>
+        <w:t xml:space="preserve"> </w:t>
+      </w:r>
+      <w:r>
+        <w:t xml:space="preserve">2017.</w:t>
       </w:r>
     </w:p>
     <w:sdt>
@@ -7617,7 +7617,7 @@
     </w:lvl>
   </w:abstractNum>
   <w:abstractNum w:abstractNumId="990">
-    <w:nsid w:val="6319aedb"/>
+    <w:nsid w:val="fb7875ed"/>
     <w:multiLevelType w:val="multilevel"/>
     <w:lvl w:ilvl="0">
       <w:numFmt w:val="bullet"/>
@@ -7698,7 +7698,7 @@
     </w:lvl>
   </w:abstractNum>
   <w:abstractNum w:abstractNumId="99811">
-    <w:nsid w:val="50729181"/>
+    <w:nsid w:val="650e29db"/>
     <w:multiLevelType w:val="multilevel"/>
     <w:lvl w:ilvl="0">
       <w:start w:val="1"/>
@@ -7786,7 +7786,7 @@
     </w:lvl>
   </w:abstractNum>
   <w:abstractNum w:abstractNumId="99411">
-    <w:nsid w:val="df8d9445"/>
+    <w:nsid w:val="d7eeb627"/>
     <w:multiLevelType w:val="multilevel"/>
     <w:lvl w:ilvl="0">
       <w:start w:val="1"/>
@@ -7874,7 +7874,7 @@
     </w:lvl>
   </w:abstractNum>
   <w:abstractNum w:abstractNumId="99711">
-    <w:nsid w:val="aa3b5cfe"/>
+    <w:nsid w:val="7dda74f9"/>
     <w:multiLevelType w:val="multilevel"/>
     <w:lvl w:ilvl="0">
       <w:start w:val="1"/>
@@ -7962,7 +7962,7 @@
     </w:lvl>
   </w:abstractNum>
   <w:abstractNum w:abstractNumId="99531">
-    <w:nsid w:val="e3e1a095"/>
+    <w:nsid w:val="134908a0"/>
     <w:multiLevelType w:val="multilevel"/>
     <w:lvl w:ilvl="0">
       <w:start w:val="1"/>
@@ -8050,7 +8050,7 @@
     </w:lvl>
   </w:abstractNum>
   <w:abstractNum w:abstractNumId="99631">
-    <w:nsid w:val="bc732bb9"/>
+    <w:nsid w:val="f060fbdd"/>
     <w:multiLevelType w:val="multilevel"/>
     <w:lvl w:ilvl="0">
       <w:start w:val="1"/>
@@ -8138,7 +8138,7 @@
     </w:lvl>
   </w:abstractNum>
   <w:abstractNum w:abstractNumId="99831">
-    <w:nsid w:val="fd1e432c"/>
+    <w:nsid w:val="aadfd8fa"/>
     <w:multiLevelType w:val="multilevel"/>
     <w:lvl w:ilvl="0">
       <w:start w:val="1"/>
@@ -8226,7 +8226,7 @@
     </w:lvl>
   </w:abstractNum>
   <w:abstractNum w:abstractNumId="99201">
-    <w:nsid w:val="18cf4aa1"/>
+    <w:nsid w:val="5f748c09"/>
     <w:multiLevelType w:val="multilevel"/>
     <w:lvl w:ilvl="0">
       <w:start w:val="1"/>
@@ -8314,7 +8314,7 @@
     </w:lvl>
   </w:abstractNum>
   <w:abstractNum w:abstractNumId="991">
-    <w:nsid w:val="5affc28d"/>
+    <w:nsid w:val="be352832"/>
     <w:multiLevelType w:val="multilevel"/>
     <w:lvl w:ilvl="0">
       <w:numFmt w:val="bullet"/>

</xml_diff>

<commit_message>
ran make, all outstanding branches incorp
</commit_message>
<xml_diff>
--- a/bylaws.docx
+++ b/bylaws.docx
@@ -1072,7 +1072,7 @@
         </w:numPr>
       </w:pPr>
       <w:r>
-        <w:t xml:space="preserve">Break a tie, in any undergraduate student body election of Student Senators, by way of a majority vote at a meeting of Student Senate.</w:t>
+        <w:t xml:space="preserve">Resolve disputes, in any undergraduate student body election of Student Senators, by way of a majority vote at a meeting of Student Senate.</w:t>
       </w:r>
     </w:p>
     <w:p>
@@ -5676,6 +5676,18 @@
       <w:pPr>
         <w:pStyle w:val="Compact"/>
         <w:numPr>
+          <w:numId w:val="1106"/>
+          <w:ilvl w:val="2"/>
+        </w:numPr>
+      </w:pPr>
+      <w:r>
+        <w:t xml:space="preserve">The New Member Caucus shall not count towards this requirement.</w:t>
+      </w:r>
+    </w:p>
+    <w:p>
+      <w:pPr>
+        <w:pStyle w:val="Compact"/>
+        <w:numPr>
           <w:numId w:val="1105"/>
           <w:ilvl w:val="1"/>
         </w:numPr>
@@ -5694,6 +5706,30 @@
       </w:pPr>
       <w:r>
         <w:t xml:space="preserve">Members-at-Large may not be members of the Finance Committee.</w:t>
+      </w:r>
+    </w:p>
+    <w:p>
+      <w:pPr>
+        <w:pStyle w:val="Compact"/>
+        <w:numPr>
+          <w:numId w:val="1107"/>
+          <w:ilvl w:val="2"/>
+        </w:numPr>
+      </w:pPr>
+      <w:r>
+        <w:t xml:space="preserve">Members-at-Large may count Ad-Hoc Committees towards this requirement;</w:t>
+      </w:r>
+    </w:p>
+    <w:p>
+      <w:pPr>
+        <w:pStyle w:val="Compact"/>
+        <w:numPr>
+          <w:numId w:val="1107"/>
+          <w:ilvl w:val="2"/>
+        </w:numPr>
+      </w:pPr>
+      <w:r>
+        <w:t xml:space="preserve">The New Member Caucus shall not count towards this requirement.</w:t>
       </w:r>
     </w:p>
     <w:p>
@@ -5852,7 +5888,55 @@
         </w:numPr>
       </w:pPr>
       <w:r>
-        <w:t xml:space="preserve">Designate, in consultation with the Student Senate Chair, a representative to the University Academic Calendar Committee;</w:t>
+        <w:t xml:space="preserve">Designate, in consultation with the Student Senate Chair, a representative to the following committees:</w:t>
+      </w:r>
+    </w:p>
+    <w:p>
+      <w:pPr>
+        <w:pStyle w:val="Compact"/>
+        <w:numPr>
+          <w:numId w:val="1111"/>
+          <w:ilvl w:val="2"/>
+        </w:numPr>
+      </w:pPr>
+      <w:r>
+        <w:t xml:space="preserve">Board of Trustees Educational Affairs and Enrollment Committee;</w:t>
+      </w:r>
+    </w:p>
+    <w:p>
+      <w:pPr>
+        <w:pStyle w:val="Compact"/>
+        <w:numPr>
+          <w:numId w:val="1111"/>
+          <w:ilvl w:val="2"/>
+        </w:numPr>
+      </w:pPr>
+      <w:r>
+        <w:t xml:space="preserve">Faculty Senate;</w:t>
+      </w:r>
+    </w:p>
+    <w:p>
+      <w:pPr>
+        <w:pStyle w:val="Compact"/>
+        <w:numPr>
+          <w:numId w:val="1111"/>
+          <w:ilvl w:val="2"/>
+        </w:numPr>
+      </w:pPr>
+      <w:r>
+        <w:t xml:space="preserve">University Education Council;</w:t>
+      </w:r>
+    </w:p>
+    <w:p>
+      <w:pPr>
+        <w:pStyle w:val="Compact"/>
+        <w:numPr>
+          <w:numId w:val="1111"/>
+          <w:ilvl w:val="2"/>
+        </w:numPr>
+      </w:pPr>
+      <w:r>
+        <w:t xml:space="preserve">Any other relevant bodies, at the discretion of the Chair of the Academic Affairs Committee.</w:t>
       </w:r>
     </w:p>
     <w:p>
@@ -5864,7 +5948,19 @@
         </w:numPr>
       </w:pPr>
       <w:r>
-        <w:t xml:space="preserve">Function as the liaison to the University Education Council, the Associate Provost for Academic Projects, and Enrollment Services on academic issues that affect members of the undergraduate student body;</w:t>
+        <w:t xml:space="preserve">Function as the liaison to the Vice Provost for Education and University Registrar on academic issues that affect members of the undergraduate student body;</w:t>
+      </w:r>
+    </w:p>
+    <w:p>
+      <w:pPr>
+        <w:pStyle w:val="Compact"/>
+        <w:numPr>
+          <w:numId w:val="1112"/>
+          <w:ilvl w:val="2"/>
+        </w:numPr>
+      </w:pPr>
+      <w:r>
+        <w:t xml:space="preserve">The Chair of the Academic Affairs Committee shall fix meeting times with the Vice Provost for Education at the start of every half-session.</w:t>
       </w:r>
     </w:p>
     <w:p>
@@ -5895,7 +5991,7 @@
       <w:pPr>
         <w:pStyle w:val="Compact"/>
         <w:numPr>
-          <w:numId w:val="1111"/>
+          <w:numId w:val="1113"/>
           <w:ilvl w:val="1"/>
         </w:numPr>
       </w:pPr>
@@ -5907,7 +6003,7 @@
       <w:pPr>
         <w:pStyle w:val="Compact"/>
         <w:numPr>
-          <w:numId w:val="1111"/>
+          <w:numId w:val="1113"/>
           <w:ilvl w:val="1"/>
         </w:numPr>
       </w:pPr>
@@ -5919,19 +6015,91 @@
       <w:pPr>
         <w:pStyle w:val="Compact"/>
         <w:numPr>
-          <w:numId w:val="1111"/>
-          <w:ilvl w:val="1"/>
-        </w:numPr>
-      </w:pPr>
-      <w:r>
-        <w:t xml:space="preserve">Function as liaison to departments and individuals responsible for business services at Carnegie Mellon University;</w:t>
-      </w:r>
-    </w:p>
-    <w:p>
-      <w:pPr>
-        <w:pStyle w:val="Compact"/>
-        <w:numPr>
-          <w:numId w:val="1111"/>
+          <w:numId w:val="1113"/>
+          <w:ilvl w:val="1"/>
+        </w:numPr>
+      </w:pPr>
+      <w:r>
+        <w:t xml:space="preserve">Designate, in consultation with the Student Senate Chair, a representative to the following committees:</w:t>
+      </w:r>
+    </w:p>
+    <w:p>
+      <w:pPr>
+        <w:pStyle w:val="Compact"/>
+        <w:numPr>
+          <w:numId w:val="1114"/>
+          <w:ilvl w:val="2"/>
+        </w:numPr>
+      </w:pPr>
+      <w:r>
+        <w:t xml:space="preserve">Dining Student Advisory Council;</w:t>
+      </w:r>
+    </w:p>
+    <w:p>
+      <w:pPr>
+        <w:pStyle w:val="Compact"/>
+        <w:numPr>
+          <w:numId w:val="1114"/>
+          <w:ilvl w:val="2"/>
+        </w:numPr>
+      </w:pPr>
+      <w:r>
+        <w:t xml:space="preserve">Parking and Transportation Advisory Committee;</w:t>
+      </w:r>
+    </w:p>
+    <w:p>
+      <w:pPr>
+        <w:pStyle w:val="Compact"/>
+        <w:numPr>
+          <w:numId w:val="1114"/>
+          <w:ilvl w:val="2"/>
+        </w:numPr>
+      </w:pPr>
+      <w:r>
+        <w:t xml:space="preserve">Facilities Management Services Student Advisory Committee;</w:t>
+      </w:r>
+    </w:p>
+    <w:p>
+      <w:pPr>
+        <w:pStyle w:val="Compact"/>
+        <w:numPr>
+          <w:numId w:val="1114"/>
+          <w:ilvl w:val="2"/>
+        </w:numPr>
+      </w:pPr>
+      <w:r>
+        <w:t xml:space="preserve">Any other relevant bodies, at the discretion of the Chair of the Business Affairs Committee.</w:t>
+      </w:r>
+    </w:p>
+    <w:p>
+      <w:pPr>
+        <w:pStyle w:val="Compact"/>
+        <w:numPr>
+          <w:numId w:val="1113"/>
+          <w:ilvl w:val="1"/>
+        </w:numPr>
+      </w:pPr>
+      <w:r>
+        <w:t xml:space="preserve">Function as liaison to the Vice President for Operations on departments and individuals responsible for business services at Carnegie Mellon University;</w:t>
+      </w:r>
+    </w:p>
+    <w:p>
+      <w:pPr>
+        <w:pStyle w:val="Compact"/>
+        <w:numPr>
+          <w:numId w:val="1115"/>
+          <w:ilvl w:val="2"/>
+        </w:numPr>
+      </w:pPr>
+      <w:r>
+        <w:t xml:space="preserve">The Chair of the Business Affairs Committee shall fix meeting times with the Vice President for Operations at the start of every half-session.</w:t>
+      </w:r>
+    </w:p>
+    <w:p>
+      <w:pPr>
+        <w:pStyle w:val="Compact"/>
+        <w:numPr>
+          <w:numId w:val="1113"/>
           <w:ilvl w:val="1"/>
         </w:numPr>
       </w:pPr>
@@ -5955,7 +6123,7 @@
       <w:pPr>
         <w:pStyle w:val="Compact"/>
         <w:numPr>
-          <w:numId w:val="1112"/>
+          <w:numId w:val="1116"/>
           <w:ilvl w:val="1"/>
         </w:numPr>
       </w:pPr>
@@ -5967,7 +6135,7 @@
       <w:pPr>
         <w:pStyle w:val="Compact"/>
         <w:numPr>
-          <w:numId w:val="1112"/>
+          <w:numId w:val="1116"/>
           <w:ilvl w:val="1"/>
         </w:numPr>
       </w:pPr>
@@ -5979,7 +6147,7 @@
       <w:pPr>
         <w:pStyle w:val="Compact"/>
         <w:numPr>
-          <w:numId w:val="1112"/>
+          <w:numId w:val="1116"/>
           <w:ilvl w:val="1"/>
         </w:numPr>
       </w:pPr>
@@ -5991,19 +6159,91 @@
       <w:pPr>
         <w:pStyle w:val="Compact"/>
         <w:numPr>
-          <w:numId w:val="1112"/>
-          <w:ilvl w:val="1"/>
-        </w:numPr>
-      </w:pPr>
-      <w:r>
-        <w:t xml:space="preserve">Function as the liaison to the Division of Student Affairs;</w:t>
-      </w:r>
-    </w:p>
-    <w:p>
-      <w:pPr>
-        <w:pStyle w:val="Compact"/>
-        <w:numPr>
-          <w:numId w:val="1112"/>
+          <w:numId w:val="1116"/>
+          <w:ilvl w:val="1"/>
+        </w:numPr>
+      </w:pPr>
+      <w:r>
+        <w:t xml:space="preserve">Designate, in consultation with the Student Senate Chair, a representative to the following committees:</w:t>
+      </w:r>
+    </w:p>
+    <w:p>
+      <w:pPr>
+        <w:pStyle w:val="Compact"/>
+        <w:numPr>
+          <w:numId w:val="1117"/>
+          <w:ilvl w:val="2"/>
+        </w:numPr>
+      </w:pPr>
+      <w:r>
+        <w:t xml:space="preserve">Housing Student Advisory Council;</w:t>
+      </w:r>
+    </w:p>
+    <w:p>
+      <w:pPr>
+        <w:pStyle w:val="Compact"/>
+        <w:numPr>
+          <w:numId w:val="1117"/>
+          <w:ilvl w:val="2"/>
+        </w:numPr>
+      </w:pPr>
+      <w:r>
+        <w:t xml:space="preserve">Bike Advisory Committee;</w:t>
+      </w:r>
+    </w:p>
+    <w:p>
+      <w:pPr>
+        <w:pStyle w:val="Compact"/>
+        <w:numPr>
+          <w:numId w:val="1117"/>
+          <w:ilvl w:val="2"/>
+        </w:numPr>
+      </w:pPr>
+      <w:r>
+        <w:t xml:space="preserve">Design Review Committee;</w:t>
+      </w:r>
+    </w:p>
+    <w:p>
+      <w:pPr>
+        <w:pStyle w:val="Compact"/>
+        <w:numPr>
+          <w:numId w:val="1117"/>
+          <w:ilvl w:val="2"/>
+        </w:numPr>
+      </w:pPr>
+      <w:r>
+        <w:t xml:space="preserve">Any other relevant bodies, at the discretion of the Chair of the Campus Life Committee.</w:t>
+      </w:r>
+    </w:p>
+    <w:p>
+      <w:pPr>
+        <w:pStyle w:val="Compact"/>
+        <w:numPr>
+          <w:numId w:val="1116"/>
+          <w:ilvl w:val="1"/>
+        </w:numPr>
+      </w:pPr>
+      <w:r>
+        <w:t xml:space="preserve">Function as the liaison to the Vice President for Student Affairs on issues that affect members of the undergraduate student body;</w:t>
+      </w:r>
+    </w:p>
+    <w:p>
+      <w:pPr>
+        <w:pStyle w:val="Compact"/>
+        <w:numPr>
+          <w:numId w:val="1118"/>
+          <w:ilvl w:val="2"/>
+        </w:numPr>
+      </w:pPr>
+      <w:r>
+        <w:t xml:space="preserve">The Chair of the Campus Life Committee shall fix meetings time with the Vice President for Student Affairs at the start of every half-session.</w:t>
+      </w:r>
+    </w:p>
+    <w:p>
+      <w:pPr>
+        <w:pStyle w:val="Compact"/>
+        <w:numPr>
+          <w:numId w:val="1116"/>
           <w:ilvl w:val="1"/>
         </w:numPr>
       </w:pPr>
@@ -6015,7 +6255,7 @@
       <w:pPr>
         <w:pStyle w:val="Compact"/>
         <w:numPr>
-          <w:numId w:val="1112"/>
+          <w:numId w:val="1116"/>
           <w:ilvl w:val="1"/>
         </w:numPr>
       </w:pPr>
@@ -6027,7 +6267,19 @@
       <w:pPr>
         <w:pStyle w:val="Compact"/>
         <w:numPr>
-          <w:numId w:val="1112"/>
+          <w:numId w:val="1119"/>
+          <w:ilvl w:val="2"/>
+        </w:numPr>
+      </w:pPr>
+      <w:r>
+        <w:t xml:space="preserve">A report containing all recommendations for improvement shall be presented at a regular meeting of Student Senate at least every half session.</w:t>
+      </w:r>
+    </w:p>
+    <w:p>
+      <w:pPr>
+        <w:pStyle w:val="Compact"/>
+        <w:numPr>
+          <w:numId w:val="1116"/>
           <w:ilvl w:val="1"/>
         </w:numPr>
       </w:pPr>
@@ -6051,7 +6303,7 @@
       <w:pPr>
         <w:pStyle w:val="Compact"/>
         <w:numPr>
-          <w:numId w:val="1113"/>
+          <w:numId w:val="1120"/>
           <w:ilvl w:val="1"/>
         </w:numPr>
       </w:pPr>
@@ -6063,7 +6315,7 @@
       <w:pPr>
         <w:pStyle w:val="Compact"/>
         <w:numPr>
-          <w:numId w:val="1113"/>
+          <w:numId w:val="1120"/>
           <w:ilvl w:val="1"/>
         </w:numPr>
       </w:pPr>
@@ -6075,7 +6327,7 @@
       <w:pPr>
         <w:pStyle w:val="Compact"/>
         <w:numPr>
-          <w:numId w:val="1113"/>
+          <w:numId w:val="1120"/>
           <w:ilvl w:val="1"/>
         </w:numPr>
       </w:pPr>
@@ -6087,7 +6339,7 @@
       <w:pPr>
         <w:pStyle w:val="Compact"/>
         <w:numPr>
-          <w:numId w:val="1113"/>
+          <w:numId w:val="1120"/>
           <w:ilvl w:val="1"/>
         </w:numPr>
       </w:pPr>
@@ -6099,19 +6351,31 @@
       <w:pPr>
         <w:pStyle w:val="Compact"/>
         <w:numPr>
-          <w:numId w:val="1113"/>
-          <w:ilvl w:val="1"/>
-        </w:numPr>
-      </w:pPr>
-      <w:r>
-        <w:t xml:space="preserve">Act as liaison to campus media;</w:t>
-      </w:r>
-    </w:p>
-    <w:p>
-      <w:pPr>
-        <w:pStyle w:val="Compact"/>
-        <w:numPr>
-          <w:numId w:val="1113"/>
+          <w:numId w:val="1120"/>
+          <w:ilvl w:val="1"/>
+        </w:numPr>
+      </w:pPr>
+      <w:r>
+        <w:t xml:space="preserve">Function as a liaison to the Vice President for Marketing and Communications;</w:t>
+      </w:r>
+    </w:p>
+    <w:p>
+      <w:pPr>
+        <w:pStyle w:val="Compact"/>
+        <w:numPr>
+          <w:numId w:val="1121"/>
+          <w:ilvl w:val="2"/>
+        </w:numPr>
+      </w:pPr>
+      <w:r>
+        <w:t xml:space="preserve">The Chair of the Communications Committee shall fix meeting times with the Vice President for Marketing and Communications at the start of every half-session.</w:t>
+      </w:r>
+    </w:p>
+    <w:p>
+      <w:pPr>
+        <w:pStyle w:val="Compact"/>
+        <w:numPr>
+          <w:numId w:val="1120"/>
           <w:ilvl w:val="1"/>
         </w:numPr>
       </w:pPr>
@@ -6123,7 +6387,7 @@
       <w:pPr>
         <w:pStyle w:val="Compact"/>
         <w:numPr>
-          <w:numId w:val="1113"/>
+          <w:numId w:val="1120"/>
           <w:ilvl w:val="1"/>
         </w:numPr>
       </w:pPr>
@@ -6147,7 +6411,7 @@
       <w:pPr>
         <w:pStyle w:val="Compact"/>
         <w:numPr>
-          <w:numId w:val="1114"/>
+          <w:numId w:val="1122"/>
           <w:ilvl w:val="1"/>
         </w:numPr>
       </w:pPr>
@@ -6171,7 +6435,7 @@
       <w:pPr>
         <w:pStyle w:val="Compact"/>
         <w:numPr>
-          <w:numId w:val="1114"/>
+          <w:numId w:val="1122"/>
           <w:ilvl w:val="1"/>
         </w:numPr>
       </w:pPr>
@@ -6195,7 +6459,7 @@
       <w:pPr>
         <w:pStyle w:val="Compact"/>
         <w:numPr>
-          <w:numId w:val="1114"/>
+          <w:numId w:val="1122"/>
           <w:ilvl w:val="1"/>
         </w:numPr>
       </w:pPr>
@@ -6219,7 +6483,7 @@
       <w:pPr>
         <w:pStyle w:val="Compact"/>
         <w:numPr>
-          <w:numId w:val="1114"/>
+          <w:numId w:val="1122"/>
           <w:ilvl w:val="1"/>
         </w:numPr>
       </w:pPr>
@@ -6243,7 +6507,55 @@
       <w:pPr>
         <w:pStyle w:val="Compact"/>
         <w:numPr>
-          <w:numId w:val="1114"/>
+          <w:numId w:val="1122"/>
+          <w:ilvl w:val="1"/>
+        </w:numPr>
+      </w:pPr>
+      <w:r>
+        <w:t xml:space="preserve">Function as a liaison to the Vice President for Finance;</w:t>
+      </w:r>
+    </w:p>
+    <w:p>
+      <w:pPr>
+        <w:pStyle w:val="Compact"/>
+        <w:numPr>
+          <w:numId w:val="1123"/>
+          <w:ilvl w:val="2"/>
+        </w:numPr>
+      </w:pPr>
+      <w:r>
+        <w:t xml:space="preserve">The Chair of the Finance Committee shall fix meeting times with the Vice President for Finance at the start of every half-session.</w:t>
+      </w:r>
+    </w:p>
+    <w:p>
+      <w:pPr>
+        <w:pStyle w:val="Compact"/>
+        <w:numPr>
+          <w:numId w:val="1122"/>
+          <w:ilvl w:val="1"/>
+        </w:numPr>
+      </w:pPr>
+      <w:r>
+        <w:t xml:space="preserve">Function as a liaison to the Graduate Student Assembly Vice President for Finance;</w:t>
+      </w:r>
+    </w:p>
+    <w:p>
+      <w:pPr>
+        <w:pStyle w:val="Compact"/>
+        <w:numPr>
+          <w:numId w:val="1124"/>
+          <w:ilvl w:val="2"/>
+        </w:numPr>
+      </w:pPr>
+      <w:r>
+        <w:t xml:space="preserve">The Chair of the Finance Committee shall fix meeting times with the Graduate Student Assembly Vice President for Finance at their discretion.</w:t>
+      </w:r>
+    </w:p>
+    <w:p>
+      <w:pPr>
+        <w:pStyle w:val="Compact"/>
+        <w:numPr>
+          <w:numId w:val="1122"/>
           <w:ilvl w:val="1"/>
         </w:numPr>
       </w:pPr>
@@ -6267,7 +6579,7 @@
       <w:pPr>
         <w:pStyle w:val="Compact"/>
         <w:numPr>
-          <w:numId w:val="1115"/>
+          <w:numId w:val="1125"/>
           <w:ilvl w:val="1"/>
         </w:numPr>
       </w:pPr>
@@ -6279,7 +6591,7 @@
       <w:pPr>
         <w:pStyle w:val="Compact"/>
         <w:numPr>
-          <w:numId w:val="1115"/>
+          <w:numId w:val="1125"/>
           <w:ilvl w:val="1"/>
         </w:numPr>
       </w:pPr>
@@ -6291,7 +6603,7 @@
       <w:pPr>
         <w:pStyle w:val="Compact"/>
         <w:numPr>
-          <w:numId w:val="1115"/>
+          <w:numId w:val="1125"/>
           <w:ilvl w:val="1"/>
         </w:numPr>
       </w:pPr>
@@ -6303,7 +6615,7 @@
       <w:pPr>
         <w:pStyle w:val="Compact"/>
         <w:numPr>
-          <w:numId w:val="1115"/>
+          <w:numId w:val="1125"/>
           <w:ilvl w:val="1"/>
         </w:numPr>
       </w:pPr>
@@ -6315,7 +6627,7 @@
       <w:pPr>
         <w:pStyle w:val="Compact"/>
         <w:numPr>
-          <w:numId w:val="1115"/>
+          <w:numId w:val="1125"/>
           <w:ilvl w:val="1"/>
         </w:numPr>
       </w:pPr>
@@ -6339,7 +6651,7 @@
       <w:pPr>
         <w:pStyle w:val="Compact"/>
         <w:numPr>
-          <w:numId w:val="1116"/>
+          <w:numId w:val="1126"/>
           <w:ilvl w:val="1"/>
         </w:numPr>
       </w:pPr>
@@ -6351,7 +6663,7 @@
       <w:pPr>
         <w:pStyle w:val="Compact"/>
         <w:numPr>
-          <w:numId w:val="1116"/>
+          <w:numId w:val="1126"/>
           <w:ilvl w:val="1"/>
         </w:numPr>
       </w:pPr>
@@ -6363,7 +6675,7 @@
       <w:pPr>
         <w:pStyle w:val="Compact"/>
         <w:numPr>
-          <w:numId w:val="1116"/>
+          <w:numId w:val="1126"/>
           <w:ilvl w:val="1"/>
         </w:numPr>
       </w:pPr>
@@ -6375,7 +6687,7 @@
       <w:pPr>
         <w:pStyle w:val="Compact"/>
         <w:numPr>
-          <w:numId w:val="1116"/>
+          <w:numId w:val="1126"/>
           <w:ilvl w:val="1"/>
         </w:numPr>
       </w:pPr>
@@ -6387,7 +6699,7 @@
       <w:pPr>
         <w:pStyle w:val="Compact"/>
         <w:numPr>
-          <w:numId w:val="1116"/>
+          <w:numId w:val="1126"/>
           <w:ilvl w:val="1"/>
         </w:numPr>
       </w:pPr>
@@ -6411,7 +6723,7 @@
       <w:pPr>
         <w:pStyle w:val="Compact"/>
         <w:numPr>
-          <w:numId w:val="1116"/>
+          <w:numId w:val="1126"/>
           <w:ilvl w:val="1"/>
         </w:numPr>
       </w:pPr>
@@ -6435,7 +6747,7 @@
       <w:pPr>
         <w:pStyle w:val="Compact"/>
         <w:numPr>
-          <w:numId w:val="1116"/>
+          <w:numId w:val="1126"/>
           <w:ilvl w:val="1"/>
         </w:numPr>
       </w:pPr>
@@ -6447,7 +6759,7 @@
       <w:pPr>
         <w:pStyle w:val="Compact"/>
         <w:numPr>
-          <w:numId w:val="1116"/>
+          <w:numId w:val="1126"/>
           <w:ilvl w:val="1"/>
         </w:numPr>
       </w:pPr>
@@ -6471,7 +6783,7 @@
       <w:pPr>
         <w:pStyle w:val="Compact"/>
         <w:numPr>
-          <w:numId w:val="1117"/>
+          <w:numId w:val="1127"/>
           <w:ilvl w:val="1"/>
         </w:numPr>
       </w:pPr>
@@ -6483,7 +6795,7 @@
       <w:pPr>
         <w:pStyle w:val="Compact"/>
         <w:numPr>
-          <w:numId w:val="1118"/>
+          <w:numId w:val="1128"/>
           <w:ilvl w:val="2"/>
         </w:numPr>
       </w:pPr>
@@ -6495,7 +6807,7 @@
       <w:pPr>
         <w:pStyle w:val="Compact"/>
         <w:numPr>
-          <w:numId w:val="1118"/>
+          <w:numId w:val="1128"/>
           <w:ilvl w:val="2"/>
         </w:numPr>
       </w:pPr>
@@ -6507,7 +6819,7 @@
       <w:pPr>
         <w:pStyle w:val="Compact"/>
         <w:numPr>
-          <w:numId w:val="1118"/>
+          <w:numId w:val="1128"/>
           <w:ilvl w:val="2"/>
         </w:numPr>
       </w:pPr>
@@ -6519,7 +6831,7 @@
       <w:pPr>
         <w:pStyle w:val="Compact"/>
         <w:numPr>
-          <w:numId w:val="1117"/>
+          <w:numId w:val="1127"/>
           <w:ilvl w:val="1"/>
         </w:numPr>
       </w:pPr>
@@ -6531,7 +6843,7 @@
       <w:pPr>
         <w:pStyle w:val="Compact"/>
         <w:numPr>
-          <w:numId w:val="1117"/>
+          <w:numId w:val="1127"/>
           <w:ilvl w:val="1"/>
         </w:numPr>
       </w:pPr>
@@ -6543,7 +6855,7 @@
       <w:pPr>
         <w:pStyle w:val="Compact"/>
         <w:numPr>
-          <w:numId w:val="1119"/>
+          <w:numId w:val="1129"/>
           <w:ilvl w:val="2"/>
         </w:numPr>
       </w:pPr>
@@ -6555,7 +6867,7 @@
       <w:pPr>
         <w:pStyle w:val="Compact"/>
         <w:numPr>
-          <w:numId w:val="1119"/>
+          <w:numId w:val="1129"/>
           <w:ilvl w:val="2"/>
         </w:numPr>
       </w:pPr>
@@ -6579,7 +6891,7 @@
       <w:pPr>
         <w:pStyle w:val="Compact"/>
         <w:numPr>
-          <w:numId w:val="1119"/>
+          <w:numId w:val="1129"/>
           <w:ilvl w:val="2"/>
         </w:numPr>
       </w:pPr>
@@ -6591,7 +6903,7 @@
       <w:pPr>
         <w:pStyle w:val="Compact"/>
         <w:numPr>
-          <w:numId w:val="1119"/>
+          <w:numId w:val="1129"/>
           <w:ilvl w:val="2"/>
         </w:numPr>
       </w:pPr>
@@ -6613,7 +6925,7 @@
       <w:pPr>
         <w:pStyle w:val="Compact"/>
         <w:numPr>
-          <w:numId w:val="1120"/>
+          <w:numId w:val="1130"/>
           <w:ilvl w:val="0"/>
         </w:numPr>
       </w:pPr>
@@ -6640,7 +6952,7 @@
       <w:pPr>
         <w:pStyle w:val="Compact"/>
         <w:numPr>
-          <w:numId w:val="1121"/>
+          <w:numId w:val="1131"/>
           <w:ilvl w:val="1"/>
         </w:numPr>
       </w:pPr>
@@ -6652,7 +6964,7 @@
       <w:pPr>
         <w:pStyle w:val="Compact"/>
         <w:numPr>
-          <w:numId w:val="1121"/>
+          <w:numId w:val="1131"/>
           <w:ilvl w:val="1"/>
         </w:numPr>
       </w:pPr>
@@ -6664,7 +6976,7 @@
       <w:pPr>
         <w:pStyle w:val="Compact"/>
         <w:numPr>
-          <w:numId w:val="1121"/>
+          <w:numId w:val="1131"/>
           <w:ilvl w:val="1"/>
         </w:numPr>
       </w:pPr>
@@ -6676,7 +6988,7 @@
       <w:pPr>
         <w:pStyle w:val="Compact"/>
         <w:numPr>
-          <w:numId w:val="1121"/>
+          <w:numId w:val="1131"/>
           <w:ilvl w:val="1"/>
         </w:numPr>
       </w:pPr>
@@ -6688,7 +7000,7 @@
       <w:pPr>
         <w:pStyle w:val="Compact"/>
         <w:numPr>
-          <w:numId w:val="1120"/>
+          <w:numId w:val="1130"/>
           <w:ilvl w:val="0"/>
         </w:numPr>
       </w:pPr>
@@ -6715,7 +7027,7 @@
       <w:pPr>
         <w:pStyle w:val="Compact"/>
         <w:numPr>
-          <w:numId w:val="1122"/>
+          <w:numId w:val="1132"/>
           <w:ilvl w:val="1"/>
         </w:numPr>
       </w:pPr>
@@ -6727,7 +7039,7 @@
       <w:pPr>
         <w:pStyle w:val="Compact"/>
         <w:numPr>
-          <w:numId w:val="1122"/>
+          <w:numId w:val="1132"/>
           <w:ilvl w:val="1"/>
         </w:numPr>
       </w:pPr>
@@ -6739,7 +7051,7 @@
       <w:pPr>
         <w:pStyle w:val="Compact"/>
         <w:numPr>
-          <w:numId w:val="1122"/>
+          <w:numId w:val="1132"/>
           <w:ilvl w:val="1"/>
         </w:numPr>
       </w:pPr>
@@ -6751,7 +7063,7 @@
       <w:pPr>
         <w:pStyle w:val="Compact"/>
         <w:numPr>
-          <w:numId w:val="1120"/>
+          <w:numId w:val="1130"/>
           <w:ilvl w:val="0"/>
         </w:numPr>
       </w:pPr>
@@ -6778,7 +7090,7 @@
       <w:pPr>
         <w:pStyle w:val="Compact"/>
         <w:numPr>
-          <w:numId w:val="1123"/>
+          <w:numId w:val="1133"/>
           <w:ilvl w:val="1"/>
         </w:numPr>
       </w:pPr>
@@ -6790,7 +7102,7 @@
       <w:pPr>
         <w:pStyle w:val="Compact"/>
         <w:numPr>
-          <w:numId w:val="1123"/>
+          <w:numId w:val="1133"/>
           <w:ilvl w:val="1"/>
         </w:numPr>
       </w:pPr>
@@ -6802,7 +7114,7 @@
       <w:pPr>
         <w:pStyle w:val="Compact"/>
         <w:numPr>
-          <w:numId w:val="1123"/>
+          <w:numId w:val="1133"/>
           <w:ilvl w:val="1"/>
         </w:numPr>
       </w:pPr>
@@ -6814,7 +7126,7 @@
       <w:pPr>
         <w:pStyle w:val="Compact"/>
         <w:numPr>
-          <w:numId w:val="1124"/>
+          <w:numId w:val="1134"/>
           <w:ilvl w:val="2"/>
         </w:numPr>
       </w:pPr>
@@ -6826,7 +7138,7 @@
       <w:pPr>
         <w:pStyle w:val="Compact"/>
         <w:numPr>
-          <w:numId w:val="1124"/>
+          <w:numId w:val="1134"/>
           <w:ilvl w:val="2"/>
         </w:numPr>
       </w:pPr>
@@ -6838,7 +7150,7 @@
       <w:pPr>
         <w:pStyle w:val="Compact"/>
         <w:numPr>
-          <w:numId w:val="1125"/>
+          <w:numId w:val="1135"/>
           <w:ilvl w:val="3"/>
         </w:numPr>
       </w:pPr>
@@ -6850,7 +7162,7 @@
       <w:pPr>
         <w:pStyle w:val="Compact"/>
         <w:numPr>
-          <w:numId w:val="1125"/>
+          <w:numId w:val="1135"/>
           <w:ilvl w:val="3"/>
         </w:numPr>
       </w:pPr>
@@ -6862,7 +7174,7 @@
       <w:pPr>
         <w:pStyle w:val="Compact"/>
         <w:numPr>
-          <w:numId w:val="1125"/>
+          <w:numId w:val="1135"/>
           <w:ilvl w:val="3"/>
         </w:numPr>
       </w:pPr>
@@ -6884,7 +7196,7 @@
       <w:pPr>
         <w:pStyle w:val="Compact"/>
         <w:numPr>
-          <w:numId w:val="1126"/>
+          <w:numId w:val="1136"/>
           <w:ilvl w:val="0"/>
         </w:numPr>
       </w:pPr>
@@ -6896,7 +7208,7 @@
       <w:pPr>
         <w:pStyle w:val="Compact"/>
         <w:numPr>
-          <w:numId w:val="1126"/>
+          <w:numId w:val="1136"/>
           <w:ilvl w:val="0"/>
         </w:numPr>
       </w:pPr>
@@ -6908,7 +7220,7 @@
       <w:pPr>
         <w:pStyle w:val="Compact"/>
         <w:numPr>
-          <w:numId w:val="1127"/>
+          <w:numId w:val="1137"/>
           <w:ilvl w:val="1"/>
         </w:numPr>
       </w:pPr>
@@ -6920,7 +7232,7 @@
       <w:pPr>
         <w:pStyle w:val="Compact"/>
         <w:numPr>
-          <w:numId w:val="1127"/>
+          <w:numId w:val="1137"/>
           <w:ilvl w:val="1"/>
         </w:numPr>
       </w:pPr>
@@ -6932,7 +7244,7 @@
       <w:pPr>
         <w:pStyle w:val="Compact"/>
         <w:numPr>
-          <w:numId w:val="1126"/>
+          <w:numId w:val="1136"/>
           <w:ilvl w:val="0"/>
         </w:numPr>
       </w:pPr>
@@ -6983,7 +7295,7 @@
       <w:pPr>
         <w:pStyle w:val="Compact"/>
         <w:numPr>
-          <w:numId w:val="1128"/>
+          <w:numId w:val="1138"/>
           <w:ilvl w:val="0"/>
         </w:numPr>
       </w:pPr>
@@ -6995,7 +7307,7 @@
       <w:pPr>
         <w:pStyle w:val="Compact"/>
         <w:numPr>
-          <w:numId w:val="1128"/>
+          <w:numId w:val="1138"/>
           <w:ilvl w:val="0"/>
         </w:numPr>
       </w:pPr>
@@ -7007,7 +7319,7 @@
       <w:pPr>
         <w:pStyle w:val="Compact"/>
         <w:numPr>
-          <w:numId w:val="1128"/>
+          <w:numId w:val="1138"/>
           <w:ilvl w:val="0"/>
         </w:numPr>
       </w:pPr>
@@ -7019,7 +7331,7 @@
       <w:pPr>
         <w:pStyle w:val="Compact"/>
         <w:numPr>
-          <w:numId w:val="1128"/>
+          <w:numId w:val="1138"/>
           <w:ilvl w:val="0"/>
         </w:numPr>
       </w:pPr>
@@ -7031,7 +7343,7 @@
       <w:pPr>
         <w:pStyle w:val="Compact"/>
         <w:numPr>
-          <w:numId w:val="1128"/>
+          <w:numId w:val="1138"/>
           <w:ilvl w:val="0"/>
         </w:numPr>
       </w:pPr>
@@ -7043,7 +7355,7 @@
       <w:pPr>
         <w:pStyle w:val="Compact"/>
         <w:numPr>
-          <w:numId w:val="1128"/>
+          <w:numId w:val="1138"/>
           <w:ilvl w:val="0"/>
         </w:numPr>
       </w:pPr>
@@ -7055,7 +7367,7 @@
       <w:pPr>
         <w:pStyle w:val="Compact"/>
         <w:numPr>
-          <w:numId w:val="1128"/>
+          <w:numId w:val="1138"/>
           <w:ilvl w:val="0"/>
         </w:numPr>
       </w:pPr>
@@ -7067,7 +7379,7 @@
       <w:pPr>
         <w:pStyle w:val="Compact"/>
         <w:numPr>
-          <w:numId w:val="1128"/>
+          <w:numId w:val="1138"/>
           <w:ilvl w:val="0"/>
         </w:numPr>
       </w:pPr>
@@ -7079,7 +7391,7 @@
       <w:pPr>
         <w:pStyle w:val="Compact"/>
         <w:numPr>
-          <w:numId w:val="1128"/>
+          <w:numId w:val="1138"/>
           <w:ilvl w:val="0"/>
         </w:numPr>
       </w:pPr>
@@ -7091,7 +7403,7 @@
       <w:pPr>
         <w:pStyle w:val="Compact"/>
         <w:numPr>
-          <w:numId w:val="1128"/>
+          <w:numId w:val="1138"/>
           <w:ilvl w:val="0"/>
         </w:numPr>
       </w:pPr>
@@ -7103,7 +7415,7 @@
       <w:pPr>
         <w:pStyle w:val="Compact"/>
         <w:numPr>
-          <w:numId w:val="1128"/>
+          <w:numId w:val="1138"/>
           <w:ilvl w:val="0"/>
         </w:numPr>
       </w:pPr>
@@ -7115,7 +7427,7 @@
       <w:pPr>
         <w:pStyle w:val="Compact"/>
         <w:numPr>
-          <w:numId w:val="1128"/>
+          <w:numId w:val="1138"/>
           <w:ilvl w:val="0"/>
         </w:numPr>
       </w:pPr>
@@ -7127,7 +7439,7 @@
       <w:pPr>
         <w:pStyle w:val="Compact"/>
         <w:numPr>
-          <w:numId w:val="1128"/>
+          <w:numId w:val="1138"/>
           <w:ilvl w:val="0"/>
         </w:numPr>
       </w:pPr>
@@ -7139,7 +7451,7 @@
       <w:pPr>
         <w:pStyle w:val="Compact"/>
         <w:numPr>
-          <w:numId w:val="1128"/>
+          <w:numId w:val="1138"/>
           <w:ilvl w:val="0"/>
         </w:numPr>
       </w:pPr>
@@ -7151,7 +7463,7 @@
       <w:pPr>
         <w:pStyle w:val="Compact"/>
         <w:numPr>
-          <w:numId w:val="1128"/>
+          <w:numId w:val="1138"/>
           <w:ilvl w:val="0"/>
         </w:numPr>
       </w:pPr>
@@ -7163,7 +7475,7 @@
       <w:pPr>
         <w:pStyle w:val="Compact"/>
         <w:numPr>
-          <w:numId w:val="1129"/>
+          <w:numId w:val="1139"/>
           <w:ilvl w:val="1"/>
         </w:numPr>
       </w:pPr>
@@ -7175,7 +7487,7 @@
       <w:pPr>
         <w:pStyle w:val="Compact"/>
         <w:numPr>
-          <w:numId w:val="1129"/>
+          <w:numId w:val="1139"/>
           <w:ilvl w:val="1"/>
         </w:numPr>
       </w:pPr>
@@ -7187,7 +7499,7 @@
       <w:pPr>
         <w:pStyle w:val="Compact"/>
         <w:numPr>
-          <w:numId w:val="1129"/>
+          <w:numId w:val="1139"/>
           <w:ilvl w:val="1"/>
         </w:numPr>
       </w:pPr>
@@ -7199,7 +7511,7 @@
       <w:pPr>
         <w:pStyle w:val="Compact"/>
         <w:numPr>
-          <w:numId w:val="1129"/>
+          <w:numId w:val="1139"/>
           <w:ilvl w:val="1"/>
         </w:numPr>
       </w:pPr>
@@ -7211,7 +7523,7 @@
       <w:pPr>
         <w:pStyle w:val="Compact"/>
         <w:numPr>
-          <w:numId w:val="1129"/>
+          <w:numId w:val="1139"/>
           <w:ilvl w:val="1"/>
         </w:numPr>
       </w:pPr>
@@ -7223,7 +7535,7 @@
       <w:pPr>
         <w:pStyle w:val="Compact"/>
         <w:numPr>
-          <w:numId w:val="1129"/>
+          <w:numId w:val="1139"/>
           <w:ilvl w:val="1"/>
         </w:numPr>
       </w:pPr>
@@ -7235,7 +7547,7 @@
       <w:pPr>
         <w:pStyle w:val="Compact"/>
         <w:numPr>
-          <w:numId w:val="1128"/>
+          <w:numId w:val="1138"/>
           <w:ilvl w:val="0"/>
         </w:numPr>
       </w:pPr>
@@ -7247,7 +7559,7 @@
       <w:pPr>
         <w:pStyle w:val="Compact"/>
         <w:numPr>
-          <w:numId w:val="1130"/>
+          <w:numId w:val="1140"/>
           <w:ilvl w:val="1"/>
         </w:numPr>
       </w:pPr>
@@ -7259,7 +7571,7 @@
       <w:pPr>
         <w:pStyle w:val="Compact"/>
         <w:numPr>
-          <w:numId w:val="1130"/>
+          <w:numId w:val="1140"/>
           <w:ilvl w:val="1"/>
         </w:numPr>
       </w:pPr>
@@ -7271,7 +7583,7 @@
       <w:pPr>
         <w:pStyle w:val="Compact"/>
         <w:numPr>
-          <w:numId w:val="1131"/>
+          <w:numId w:val="1141"/>
           <w:ilvl w:val="2"/>
         </w:numPr>
       </w:pPr>
@@ -7283,7 +7595,7 @@
       <w:pPr>
         <w:pStyle w:val="Compact"/>
         <w:numPr>
-          <w:numId w:val="1131"/>
+          <w:numId w:val="1141"/>
           <w:ilvl w:val="2"/>
         </w:numPr>
       </w:pPr>
@@ -7295,7 +7607,7 @@
       <w:pPr>
         <w:pStyle w:val="Compact"/>
         <w:numPr>
-          <w:numId w:val="1131"/>
+          <w:numId w:val="1141"/>
           <w:ilvl w:val="2"/>
         </w:numPr>
       </w:pPr>
@@ -7307,7 +7619,7 @@
       <w:pPr>
         <w:pStyle w:val="Compact"/>
         <w:numPr>
-          <w:numId w:val="1131"/>
+          <w:numId w:val="1141"/>
           <w:ilvl w:val="2"/>
         </w:numPr>
       </w:pPr>
@@ -7319,7 +7631,7 @@
       <w:pPr>
         <w:pStyle w:val="Compact"/>
         <w:numPr>
-          <w:numId w:val="1128"/>
+          <w:numId w:val="1138"/>
           <w:ilvl w:val="0"/>
         </w:numPr>
       </w:pPr>
@@ -7331,7 +7643,7 @@
       <w:pPr>
         <w:pStyle w:val="Compact"/>
         <w:numPr>
-          <w:numId w:val="1132"/>
+          <w:numId w:val="1142"/>
           <w:ilvl w:val="1"/>
         </w:numPr>
       </w:pPr>
@@ -7343,7 +7655,7 @@
       <w:pPr>
         <w:pStyle w:val="Compact"/>
         <w:numPr>
-          <w:numId w:val="1132"/>
+          <w:numId w:val="1142"/>
           <w:ilvl w:val="1"/>
         </w:numPr>
       </w:pPr>
@@ -7355,7 +7667,7 @@
       <w:pPr>
         <w:pStyle w:val="Compact"/>
         <w:numPr>
-          <w:numId w:val="1132"/>
+          <w:numId w:val="1142"/>
           <w:ilvl w:val="1"/>
         </w:numPr>
       </w:pPr>
@@ -7367,7 +7679,7 @@
       <w:pPr>
         <w:pStyle w:val="Compact"/>
         <w:numPr>
-          <w:numId w:val="1132"/>
+          <w:numId w:val="1142"/>
           <w:ilvl w:val="1"/>
         </w:numPr>
       </w:pPr>
@@ -7379,7 +7691,7 @@
       <w:pPr>
         <w:pStyle w:val="Compact"/>
         <w:numPr>
-          <w:numId w:val="1132"/>
+          <w:numId w:val="1142"/>
           <w:ilvl w:val="1"/>
         </w:numPr>
       </w:pPr>
@@ -7391,7 +7703,7 @@
       <w:pPr>
         <w:pStyle w:val="Compact"/>
         <w:numPr>
-          <w:numId w:val="1132"/>
+          <w:numId w:val="1142"/>
           <w:ilvl w:val="1"/>
         </w:numPr>
       </w:pPr>
@@ -7403,7 +7715,7 @@
       <w:pPr>
         <w:pStyle w:val="Compact"/>
         <w:numPr>
-          <w:numId w:val="1132"/>
+          <w:numId w:val="1142"/>
           <w:ilvl w:val="1"/>
         </w:numPr>
       </w:pPr>
@@ -7415,7 +7727,7 @@
       <w:pPr>
         <w:pStyle w:val="Compact"/>
         <w:numPr>
-          <w:numId w:val="1132"/>
+          <w:numId w:val="1142"/>
           <w:ilvl w:val="1"/>
         </w:numPr>
       </w:pPr>
@@ -7427,7 +7739,7 @@
       <w:pPr>
         <w:pStyle w:val="Compact"/>
         <w:numPr>
-          <w:numId w:val="1132"/>
+          <w:numId w:val="1142"/>
           <w:ilvl w:val="1"/>
         </w:numPr>
       </w:pPr>
@@ -7439,7 +7751,7 @@
       <w:pPr>
         <w:pStyle w:val="Compact"/>
         <w:numPr>
-          <w:numId w:val="1132"/>
+          <w:numId w:val="1142"/>
           <w:ilvl w:val="1"/>
         </w:numPr>
       </w:pPr>
@@ -7451,7 +7763,7 @@
       <w:pPr>
         <w:pStyle w:val="Compact"/>
         <w:numPr>
-          <w:numId w:val="1128"/>
+          <w:numId w:val="1138"/>
           <w:ilvl w:val="0"/>
         </w:numPr>
       </w:pPr>
@@ -7463,7 +7775,7 @@
       <w:pPr>
         <w:pStyle w:val="Compact"/>
         <w:numPr>
-          <w:numId w:val="1133"/>
+          <w:numId w:val="1143"/>
           <w:ilvl w:val="1"/>
         </w:numPr>
       </w:pPr>
@@ -7475,7 +7787,7 @@
       <w:pPr>
         <w:pStyle w:val="Compact"/>
         <w:numPr>
-          <w:numId w:val="1128"/>
+          <w:numId w:val="1138"/>
           <w:ilvl w:val="0"/>
         </w:numPr>
       </w:pPr>
@@ -7487,7 +7799,7 @@
       <w:pPr>
         <w:pStyle w:val="Compact"/>
         <w:numPr>
-          <w:numId w:val="1134"/>
+          <w:numId w:val="1144"/>
           <w:ilvl w:val="1"/>
         </w:numPr>
       </w:pPr>
@@ -7499,7 +7811,7 @@
       <w:pPr>
         <w:pStyle w:val="Compact"/>
         <w:numPr>
-          <w:numId w:val="1134"/>
+          <w:numId w:val="1144"/>
           <w:ilvl w:val="1"/>
         </w:numPr>
       </w:pPr>
@@ -7511,7 +7823,7 @@
       <w:pPr>
         <w:pStyle w:val="Compact"/>
         <w:numPr>
-          <w:numId w:val="1134"/>
+          <w:numId w:val="1144"/>
           <w:ilvl w:val="1"/>
         </w:numPr>
       </w:pPr>
@@ -7523,7 +7835,7 @@
       <w:pPr>
         <w:pStyle w:val="Compact"/>
         <w:numPr>
-          <w:numId w:val="1134"/>
+          <w:numId w:val="1144"/>
           <w:ilvl w:val="1"/>
         </w:numPr>
       </w:pPr>
@@ -7535,7 +7847,7 @@
       <w:pPr>
         <w:pStyle w:val="Compact"/>
         <w:numPr>
-          <w:numId w:val="1134"/>
+          <w:numId w:val="1144"/>
           <w:ilvl w:val="1"/>
         </w:numPr>
       </w:pPr>
@@ -7547,7 +7859,7 @@
       <w:pPr>
         <w:pStyle w:val="Compact"/>
         <w:numPr>
-          <w:numId w:val="1134"/>
+          <w:numId w:val="1144"/>
           <w:ilvl w:val="1"/>
         </w:numPr>
       </w:pPr>
@@ -7559,7 +7871,7 @@
       <w:pPr>
         <w:pStyle w:val="Compact"/>
         <w:numPr>
-          <w:numId w:val="1134"/>
+          <w:numId w:val="1144"/>
           <w:ilvl w:val="1"/>
         </w:numPr>
       </w:pPr>
@@ -7675,7 +7987,7 @@
     </w:lvl>
   </w:abstractNum>
   <w:abstractNum w:abstractNumId="990">
-    <w:nsid w:val="839ded72"/>
+    <w:nsid w:val="c2d3a8d2"/>
     <w:multiLevelType w:val="multilevel"/>
     <w:lvl w:ilvl="0">
       <w:numFmt w:val="bullet"/>
@@ -7756,7 +8068,7 @@
     </w:lvl>
   </w:abstractNum>
   <w:abstractNum w:abstractNumId="99811">
-    <w:nsid w:val="bae6c671"/>
+    <w:nsid w:val="6b7aafeb"/>
     <w:multiLevelType w:val="multilevel"/>
     <w:lvl w:ilvl="0">
       <w:start w:val="1"/>
@@ -7844,7 +8156,7 @@
     </w:lvl>
   </w:abstractNum>
   <w:abstractNum w:abstractNumId="99411">
-    <w:nsid w:val="e0291564"/>
+    <w:nsid w:val="acf2f97f"/>
     <w:multiLevelType w:val="multilevel"/>
     <w:lvl w:ilvl="0">
       <w:start w:val="1"/>
@@ -7932,7 +8244,7 @@
     </w:lvl>
   </w:abstractNum>
   <w:abstractNum w:abstractNumId="99711">
-    <w:nsid w:val="36a62733"/>
+    <w:nsid w:val="4503df09"/>
     <w:multiLevelType w:val="multilevel"/>
     <w:lvl w:ilvl="0">
       <w:start w:val="1"/>
@@ -8020,7 +8332,7 @@
     </w:lvl>
   </w:abstractNum>
   <w:abstractNum w:abstractNumId="99531">
-    <w:nsid w:val="191eebdc"/>
+    <w:nsid w:val="14a9e500"/>
     <w:multiLevelType w:val="multilevel"/>
     <w:lvl w:ilvl="0">
       <w:start w:val="1"/>
@@ -8108,7 +8420,7 @@
     </w:lvl>
   </w:abstractNum>
   <w:abstractNum w:abstractNumId="99631">
-    <w:nsid w:val="f3299dee"/>
+    <w:nsid w:val="44499a23"/>
     <w:multiLevelType w:val="multilevel"/>
     <w:lvl w:ilvl="0">
       <w:start w:val="1"/>
@@ -8196,7 +8508,7 @@
     </w:lvl>
   </w:abstractNum>
   <w:abstractNum w:abstractNumId="99201">
-    <w:nsid w:val="da65f5da"/>
+    <w:nsid w:val="10647a0d"/>
     <w:multiLevelType w:val="multilevel"/>
     <w:lvl w:ilvl="0">
       <w:start w:val="1"/>
@@ -8284,7 +8596,7 @@
     </w:lvl>
   </w:abstractNum>
   <w:abstractNum w:abstractNumId="991">
-    <w:nsid w:val="f20ae23c"/>
+    <w:nsid w:val="318751ad"/>
     <w:multiLevelType w:val="multilevel"/>
     <w:lvl w:ilvl="0">
       <w:numFmt w:val="bullet"/>
@@ -11011,7 +11323,7 @@
     </w:lvlOverride>
   </w:num>
   <w:num w:numId="1111">
-    <w:abstractNumId w:val="99411"/>
+    <w:abstractNumId w:val="99711"/>
     <w:lvlOverride w:ilvl="0">
       <w:startOverride w:val="1"/>
     </w:lvlOverride>
@@ -11035,7 +11347,7 @@
     </w:lvlOverride>
   </w:num>
   <w:num w:numId="1112">
-    <w:abstractNumId w:val="99411"/>
+    <w:abstractNumId w:val="99711"/>
     <w:lvlOverride w:ilvl="0">
       <w:startOverride w:val="1"/>
     </w:lvlOverride>
@@ -11083,7 +11395,7 @@
     </w:lvlOverride>
   </w:num>
   <w:num w:numId="1114">
-    <w:abstractNumId w:val="99411"/>
+    <w:abstractNumId w:val="99711"/>
     <w:lvlOverride w:ilvl="0">
       <w:startOverride w:val="1"/>
     </w:lvlOverride>
@@ -11107,7 +11419,7 @@
     </w:lvlOverride>
   </w:num>
   <w:num w:numId="1115">
-    <w:abstractNumId w:val="99411"/>
+    <w:abstractNumId w:val="99711"/>
     <w:lvlOverride w:ilvl="0">
       <w:startOverride w:val="1"/>
     </w:lvlOverride>
@@ -11155,7 +11467,7 @@
     </w:lvlOverride>
   </w:num>
   <w:num w:numId="1117">
-    <w:abstractNumId w:val="99411"/>
+    <w:abstractNumId w:val="99711"/>
     <w:lvlOverride w:ilvl="0">
       <w:startOverride w:val="1"/>
     </w:lvlOverride>
@@ -11227,7 +11539,7 @@
     </w:lvlOverride>
   </w:num>
   <w:num w:numId="1120">
-    <w:abstractNumId w:val="99811"/>
+    <w:abstractNumId w:val="99411"/>
     <w:lvlOverride w:ilvl="0">
       <w:startOverride w:val="1"/>
     </w:lvlOverride>
@@ -11251,7 +11563,7 @@
     </w:lvlOverride>
   </w:num>
   <w:num w:numId="1121">
-    <w:abstractNumId w:val="99411"/>
+    <w:abstractNumId w:val="99711"/>
     <w:lvlOverride w:ilvl="0">
       <w:startOverride w:val="1"/>
     </w:lvlOverride>
@@ -11299,7 +11611,7 @@
     </w:lvlOverride>
   </w:num>
   <w:num w:numId="1123">
-    <w:abstractNumId w:val="99411"/>
+    <w:abstractNumId w:val="99711"/>
     <w:lvlOverride w:ilvl="0">
       <w:startOverride w:val="1"/>
     </w:lvlOverride>
@@ -11347,7 +11659,7 @@
     </w:lvlOverride>
   </w:num>
   <w:num w:numId="1125">
-    <w:abstractNumId w:val="99531"/>
+    <w:abstractNumId w:val="99411"/>
     <w:lvlOverride w:ilvl="0">
       <w:startOverride w:val="1"/>
     </w:lvlOverride>
@@ -11371,7 +11683,7 @@
     </w:lvlOverride>
   </w:num>
   <w:num w:numId="1126">
-    <w:abstractNumId w:val="99811"/>
+    <w:abstractNumId w:val="99411"/>
     <w:lvlOverride w:ilvl="0">
       <w:startOverride w:val="1"/>
     </w:lvlOverride>
@@ -11419,24 +11731,264 @@
     </w:lvlOverride>
   </w:num>
   <w:num w:numId="1128">
+    <w:abstractNumId w:val="99711"/>
+    <w:lvlOverride w:ilvl="0">
+      <w:startOverride w:val="1"/>
+    </w:lvlOverride>
+    <w:lvlOverride w:ilvl="1">
+      <w:startOverride w:val="1"/>
+    </w:lvlOverride>
+    <w:lvlOverride w:ilvl="2">
+      <w:startOverride w:val="1"/>
+    </w:lvlOverride>
+    <w:lvlOverride w:ilvl="3">
+      <w:startOverride w:val="1"/>
+    </w:lvlOverride>
+    <w:lvlOverride w:ilvl="4">
+      <w:startOverride w:val="1"/>
+    </w:lvlOverride>
+    <w:lvlOverride w:ilvl="5">
+      <w:startOverride w:val="1"/>
+    </w:lvlOverride>
+    <w:lvlOverride w:ilvl="6">
+      <w:startOverride w:val="1"/>
+    </w:lvlOverride>
+  </w:num>
+  <w:num w:numId="1129">
+    <w:abstractNumId w:val="99711"/>
+    <w:lvlOverride w:ilvl="0">
+      <w:startOverride w:val="1"/>
+    </w:lvlOverride>
+    <w:lvlOverride w:ilvl="1">
+      <w:startOverride w:val="1"/>
+    </w:lvlOverride>
+    <w:lvlOverride w:ilvl="2">
+      <w:startOverride w:val="1"/>
+    </w:lvlOverride>
+    <w:lvlOverride w:ilvl="3">
+      <w:startOverride w:val="1"/>
+    </w:lvlOverride>
+    <w:lvlOverride w:ilvl="4">
+      <w:startOverride w:val="1"/>
+    </w:lvlOverride>
+    <w:lvlOverride w:ilvl="5">
+      <w:startOverride w:val="1"/>
+    </w:lvlOverride>
+    <w:lvlOverride w:ilvl="6">
+      <w:startOverride w:val="1"/>
+    </w:lvlOverride>
+  </w:num>
+  <w:num w:numId="1130">
+    <w:abstractNumId w:val="99811"/>
+    <w:lvlOverride w:ilvl="0">
+      <w:startOverride w:val="1"/>
+    </w:lvlOverride>
+    <w:lvlOverride w:ilvl="1">
+      <w:startOverride w:val="1"/>
+    </w:lvlOverride>
+    <w:lvlOverride w:ilvl="2">
+      <w:startOverride w:val="1"/>
+    </w:lvlOverride>
+    <w:lvlOverride w:ilvl="3">
+      <w:startOverride w:val="1"/>
+    </w:lvlOverride>
+    <w:lvlOverride w:ilvl="4">
+      <w:startOverride w:val="1"/>
+    </w:lvlOverride>
+    <w:lvlOverride w:ilvl="5">
+      <w:startOverride w:val="1"/>
+    </w:lvlOverride>
+    <w:lvlOverride w:ilvl="6">
+      <w:startOverride w:val="1"/>
+    </w:lvlOverride>
+  </w:num>
+  <w:num w:numId="1131">
+    <w:abstractNumId w:val="99411"/>
+    <w:lvlOverride w:ilvl="0">
+      <w:startOverride w:val="1"/>
+    </w:lvlOverride>
+    <w:lvlOverride w:ilvl="1">
+      <w:startOverride w:val="1"/>
+    </w:lvlOverride>
+    <w:lvlOverride w:ilvl="2">
+      <w:startOverride w:val="1"/>
+    </w:lvlOverride>
+    <w:lvlOverride w:ilvl="3">
+      <w:startOverride w:val="1"/>
+    </w:lvlOverride>
+    <w:lvlOverride w:ilvl="4">
+      <w:startOverride w:val="1"/>
+    </w:lvlOverride>
+    <w:lvlOverride w:ilvl="5">
+      <w:startOverride w:val="1"/>
+    </w:lvlOverride>
+    <w:lvlOverride w:ilvl="6">
+      <w:startOverride w:val="1"/>
+    </w:lvlOverride>
+  </w:num>
+  <w:num w:numId="1132">
+    <w:abstractNumId w:val="99411"/>
+    <w:lvlOverride w:ilvl="0">
+      <w:startOverride w:val="1"/>
+    </w:lvlOverride>
+    <w:lvlOverride w:ilvl="1">
+      <w:startOverride w:val="1"/>
+    </w:lvlOverride>
+    <w:lvlOverride w:ilvl="2">
+      <w:startOverride w:val="1"/>
+    </w:lvlOverride>
+    <w:lvlOverride w:ilvl="3">
+      <w:startOverride w:val="1"/>
+    </w:lvlOverride>
+    <w:lvlOverride w:ilvl="4">
+      <w:startOverride w:val="1"/>
+    </w:lvlOverride>
+    <w:lvlOverride w:ilvl="5">
+      <w:startOverride w:val="1"/>
+    </w:lvlOverride>
+    <w:lvlOverride w:ilvl="6">
+      <w:startOverride w:val="1"/>
+    </w:lvlOverride>
+  </w:num>
+  <w:num w:numId="1133">
+    <w:abstractNumId w:val="99411"/>
+    <w:lvlOverride w:ilvl="0">
+      <w:startOverride w:val="1"/>
+    </w:lvlOverride>
+    <w:lvlOverride w:ilvl="1">
+      <w:startOverride w:val="1"/>
+    </w:lvlOverride>
+    <w:lvlOverride w:ilvl="2">
+      <w:startOverride w:val="1"/>
+    </w:lvlOverride>
+    <w:lvlOverride w:ilvl="3">
+      <w:startOverride w:val="1"/>
+    </w:lvlOverride>
+    <w:lvlOverride w:ilvl="4">
+      <w:startOverride w:val="1"/>
+    </w:lvlOverride>
+    <w:lvlOverride w:ilvl="5">
+      <w:startOverride w:val="1"/>
+    </w:lvlOverride>
+    <w:lvlOverride w:ilvl="6">
+      <w:startOverride w:val="1"/>
+    </w:lvlOverride>
+  </w:num>
+  <w:num w:numId="1134">
+    <w:abstractNumId w:val="99711"/>
+    <w:lvlOverride w:ilvl="0">
+      <w:startOverride w:val="1"/>
+    </w:lvlOverride>
+    <w:lvlOverride w:ilvl="1">
+      <w:startOverride w:val="1"/>
+    </w:lvlOverride>
+    <w:lvlOverride w:ilvl="2">
+      <w:startOverride w:val="1"/>
+    </w:lvlOverride>
+    <w:lvlOverride w:ilvl="3">
+      <w:startOverride w:val="1"/>
+    </w:lvlOverride>
+    <w:lvlOverride w:ilvl="4">
+      <w:startOverride w:val="1"/>
+    </w:lvlOverride>
+    <w:lvlOverride w:ilvl="5">
+      <w:startOverride w:val="1"/>
+    </w:lvlOverride>
+    <w:lvlOverride w:ilvl="6">
+      <w:startOverride w:val="1"/>
+    </w:lvlOverride>
+  </w:num>
+  <w:num w:numId="1135">
+    <w:abstractNumId w:val="99531"/>
+    <w:lvlOverride w:ilvl="0">
+      <w:startOverride w:val="1"/>
+    </w:lvlOverride>
+    <w:lvlOverride w:ilvl="1">
+      <w:startOverride w:val="1"/>
+    </w:lvlOverride>
+    <w:lvlOverride w:ilvl="2">
+      <w:startOverride w:val="1"/>
+    </w:lvlOverride>
+    <w:lvlOverride w:ilvl="3">
+      <w:startOverride w:val="1"/>
+    </w:lvlOverride>
+    <w:lvlOverride w:ilvl="4">
+      <w:startOverride w:val="1"/>
+    </w:lvlOverride>
+    <w:lvlOverride w:ilvl="5">
+      <w:startOverride w:val="1"/>
+    </w:lvlOverride>
+    <w:lvlOverride w:ilvl="6">
+      <w:startOverride w:val="1"/>
+    </w:lvlOverride>
+  </w:num>
+  <w:num w:numId="1136">
+    <w:abstractNumId w:val="99811"/>
+    <w:lvlOverride w:ilvl="0">
+      <w:startOverride w:val="1"/>
+    </w:lvlOverride>
+    <w:lvlOverride w:ilvl="1">
+      <w:startOverride w:val="1"/>
+    </w:lvlOverride>
+    <w:lvlOverride w:ilvl="2">
+      <w:startOverride w:val="1"/>
+    </w:lvlOverride>
+    <w:lvlOverride w:ilvl="3">
+      <w:startOverride w:val="1"/>
+    </w:lvlOverride>
+    <w:lvlOverride w:ilvl="4">
+      <w:startOverride w:val="1"/>
+    </w:lvlOverride>
+    <w:lvlOverride w:ilvl="5">
+      <w:startOverride w:val="1"/>
+    </w:lvlOverride>
+    <w:lvlOverride w:ilvl="6">
+      <w:startOverride w:val="1"/>
+    </w:lvlOverride>
+  </w:num>
+  <w:num w:numId="1137">
+    <w:abstractNumId w:val="99411"/>
+    <w:lvlOverride w:ilvl="0">
+      <w:startOverride w:val="1"/>
+    </w:lvlOverride>
+    <w:lvlOverride w:ilvl="1">
+      <w:startOverride w:val="1"/>
+    </w:lvlOverride>
+    <w:lvlOverride w:ilvl="2">
+      <w:startOverride w:val="1"/>
+    </w:lvlOverride>
+    <w:lvlOverride w:ilvl="3">
+      <w:startOverride w:val="1"/>
+    </w:lvlOverride>
+    <w:lvlOverride w:ilvl="4">
+      <w:startOverride w:val="1"/>
+    </w:lvlOverride>
+    <w:lvlOverride w:ilvl="5">
+      <w:startOverride w:val="1"/>
+    </w:lvlOverride>
+    <w:lvlOverride w:ilvl="6">
+      <w:startOverride w:val="1"/>
+    </w:lvlOverride>
+  </w:num>
+  <w:num w:numId="1138">
     <w:abstractNumId w:val="991"/>
   </w:num>
-  <w:num w:numId="1129">
+  <w:num w:numId="1139">
     <w:abstractNumId w:val="991"/>
   </w:num>
-  <w:num w:numId="1130">
+  <w:num w:numId="1140">
     <w:abstractNumId w:val="991"/>
   </w:num>
-  <w:num w:numId="1131">
+  <w:num w:numId="1141">
     <w:abstractNumId w:val="991"/>
   </w:num>
-  <w:num w:numId="1132">
+  <w:num w:numId="1142">
     <w:abstractNumId w:val="991"/>
   </w:num>
-  <w:num w:numId="1133">
+  <w:num w:numId="1143">
     <w:abstractNumId w:val="991"/>
   </w:num>
-  <w:num w:numId="1134">
+  <w:num w:numId="1144">
     <w:abstractNumId w:val="991"/>
   </w:num>
 </w:numbering>

</xml_diff>

<commit_message>
updating built files advocacy
</commit_message>
<xml_diff>
--- a/bylaws.docx
+++ b/bylaws.docx
@@ -5534,6 +5534,18 @@
         </w:numPr>
       </w:pPr>
       <w:r>
+        <w:t xml:space="preserve">Advocacy;</w:t>
+      </w:r>
+    </w:p>
+    <w:p>
+      <w:pPr>
+        <w:pStyle w:val="Compact"/>
+        <w:numPr>
+          <w:numId w:val="1104"/>
+          <w:ilvl w:val="1"/>
+        </w:numPr>
+      </w:pPr>
+      <w:r>
         <w:t xml:space="preserve">Academic Affairs;</w:t>
       </w:r>
     </w:p>
@@ -5840,7 +5852,7 @@
         </w:numPr>
       </w:pPr>
       <w:r>
-        <w:t xml:space="preserve">Duties of the Academic Affairs Committee:</w:t>
+        <w:t xml:space="preserve">Duties of the Advocacy Committee:</w:t>
       </w:r>
     </w:p>
     <w:p>
@@ -5852,7 +5864,7 @@
         </w:numPr>
       </w:pPr>
       <w:r>
-        <w:t xml:space="preserve">Propose legislation concerning the academic welfare of the undergraduate student body;</w:t>
+        <w:t xml:space="preserve">Propose legislation and host events concerning diversity and inclusion within the student body;</w:t>
       </w:r>
     </w:p>
     <w:p>
@@ -5864,7 +5876,7 @@
         </w:numPr>
       </w:pPr>
       <w:r>
-        <w:t xml:space="preserve">Announce to Student Senate any changes or proposed changes in academic policy;</w:t>
+        <w:t xml:space="preserve">Announce to the Student Senate any changes or proposed changes in Center for Student Diversity and Inclusion Initiatives;</w:t>
       </w:r>
     </w:p>
     <w:p>
@@ -5876,7 +5888,7 @@
         </w:numPr>
       </w:pPr>
       <w:r>
-        <w:t xml:space="preserve">Designate, in consultation with the Student Senate Chair, a representative to the following committees:</w:t>
+        <w:t xml:space="preserve">Function as a liaison to the Center for Student Diversity and Inclusion and all other departments and individuals involved in creating or maintaining diversity and inclusivity policies;</w:t>
       </w:r>
     </w:p>
     <w:p>
@@ -5888,43 +5900,7 @@
         </w:numPr>
       </w:pPr>
       <w:r>
-        <w:t xml:space="preserve">Board of Trustees Educational Affairs and Enrollment Committee;</w:t>
-      </w:r>
-    </w:p>
-    <w:p>
-      <w:pPr>
-        <w:pStyle w:val="Compact"/>
-        <w:numPr>
-          <w:numId w:val="1111"/>
-          <w:ilvl w:val="2"/>
-        </w:numPr>
-      </w:pPr>
-      <w:r>
-        <w:t xml:space="preserve">Faculty Senate;</w:t>
-      </w:r>
-    </w:p>
-    <w:p>
-      <w:pPr>
-        <w:pStyle w:val="Compact"/>
-        <w:numPr>
-          <w:numId w:val="1111"/>
-          <w:ilvl w:val="2"/>
-        </w:numPr>
-      </w:pPr>
-      <w:r>
-        <w:t xml:space="preserve">University Education Council;</w:t>
-      </w:r>
-    </w:p>
-    <w:p>
-      <w:pPr>
-        <w:pStyle w:val="Compact"/>
-        <w:numPr>
-          <w:numId w:val="1111"/>
-          <w:ilvl w:val="2"/>
-        </w:numPr>
-      </w:pPr>
-      <w:r>
-        <w:t xml:space="preserve">Any other relevant bodies, at the discretion of the Chair of the Academic Affairs Committee.</w:t>
+        <w:t xml:space="preserve">The Chair of the Advocacy Committee shall fix meetings time with at least one member of staff of the Center for Inclusion and Diversity at the start of every half-session.</w:t>
       </w:r>
     </w:p>
     <w:p>
@@ -5936,19 +5912,7 @@
         </w:numPr>
       </w:pPr>
       <w:r>
-        <w:t xml:space="preserve">Function as the liaison to the Vice Provost for Education and University Registrar on academic issues that affect members of the undergraduate student body;</w:t>
-      </w:r>
-    </w:p>
-    <w:p>
-      <w:pPr>
-        <w:pStyle w:val="Compact"/>
-        <w:numPr>
-          <w:numId w:val="1112"/>
-          <w:ilvl w:val="2"/>
-        </w:numPr>
-      </w:pPr>
-      <w:r>
-        <w:t xml:space="preserve">The Chair of the Academic Affairs Committee shall fix meeting times with the Vice Provost for Education at the start of every half-session.</w:t>
+        <w:t xml:space="preserve">Maintain a dialogue with organizations relating to multicultural or social issues;</w:t>
       </w:r>
     </w:p>
     <w:p>
@@ -5972,7 +5936,43 @@
         </w:numPr>
       </w:pPr>
       <w:r>
-        <w:t xml:space="preserve">Duties of the Business Affairs Committee:</w:t>
+        <w:t xml:space="preserve">Duties of the Academic Affairs Committee:</w:t>
+      </w:r>
+    </w:p>
+    <w:p>
+      <w:pPr>
+        <w:pStyle w:val="Compact"/>
+        <w:numPr>
+          <w:numId w:val="1112"/>
+          <w:ilvl w:val="1"/>
+        </w:numPr>
+      </w:pPr>
+      <w:r>
+        <w:t xml:space="preserve">Propose legislation concerning the academic welfare of the undergraduate student body;</w:t>
+      </w:r>
+    </w:p>
+    <w:p>
+      <w:pPr>
+        <w:pStyle w:val="Compact"/>
+        <w:numPr>
+          <w:numId w:val="1112"/>
+          <w:ilvl w:val="1"/>
+        </w:numPr>
+      </w:pPr>
+      <w:r>
+        <w:t xml:space="preserve">Announce to Student Senate any changes or proposed changes in academic policy;</w:t>
+      </w:r>
+    </w:p>
+    <w:p>
+      <w:pPr>
+        <w:pStyle w:val="Compact"/>
+        <w:numPr>
+          <w:numId w:val="1112"/>
+          <w:ilvl w:val="1"/>
+        </w:numPr>
+      </w:pPr>
+      <w:r>
+        <w:t xml:space="preserve">Designate, in consultation with the Student Senate Chair, a representative to the following committees:</w:t>
       </w:r>
     </w:p>
     <w:p>
@@ -5980,11 +5980,11 @@
         <w:pStyle w:val="Compact"/>
         <w:numPr>
           <w:numId w:val="1113"/>
-          <w:ilvl w:val="1"/>
-        </w:numPr>
-      </w:pPr>
-      <w:r>
-        <w:t xml:space="preserve">Propose legislation concerning business services at Carnegie Mellon University, as they relate to the undergraduate student body;</w:t>
+          <w:ilvl w:val="2"/>
+        </w:numPr>
+      </w:pPr>
+      <w:r>
+        <w:t xml:space="preserve">Board of Trustees Educational Affairs and Enrollment Committee;</w:t>
       </w:r>
     </w:p>
     <w:p>
@@ -5992,11 +5992,11 @@
         <w:pStyle w:val="Compact"/>
         <w:numPr>
           <w:numId w:val="1113"/>
-          <w:ilvl w:val="1"/>
-        </w:numPr>
-      </w:pPr>
-      <w:r>
-        <w:t xml:space="preserve">Announce to Student Senate any changes or proposed changes in the business services of Carnegie Mellon University;</w:t>
+          <w:ilvl w:val="2"/>
+        </w:numPr>
+      </w:pPr>
+      <w:r>
+        <w:t xml:space="preserve">Faculty Senate;</w:t>
       </w:r>
     </w:p>
     <w:p>
@@ -6004,11 +6004,35 @@
         <w:pStyle w:val="Compact"/>
         <w:numPr>
           <w:numId w:val="1113"/>
-          <w:ilvl w:val="1"/>
-        </w:numPr>
-      </w:pPr>
-      <w:r>
-        <w:t xml:space="preserve">Designate, in consultation with the Student Senate Chair, a representative to the following committees:</w:t>
+          <w:ilvl w:val="2"/>
+        </w:numPr>
+      </w:pPr>
+      <w:r>
+        <w:t xml:space="preserve">University Education Council;</w:t>
+      </w:r>
+    </w:p>
+    <w:p>
+      <w:pPr>
+        <w:pStyle w:val="Compact"/>
+        <w:numPr>
+          <w:numId w:val="1113"/>
+          <w:ilvl w:val="2"/>
+        </w:numPr>
+      </w:pPr>
+      <w:r>
+        <w:t xml:space="preserve">Any other relevant bodies, at the discretion of the Chair of the Academic Affairs Committee.</w:t>
+      </w:r>
+    </w:p>
+    <w:p>
+      <w:pPr>
+        <w:pStyle w:val="Compact"/>
+        <w:numPr>
+          <w:numId w:val="1112"/>
+          <w:ilvl w:val="1"/>
+        </w:numPr>
+      </w:pPr>
+      <w:r>
+        <w:t xml:space="preserve">Function as the liaison to the Vice Provost for Education and University Registrar on academic issues that affect members of the undergraduate student body;</w:t>
       </w:r>
     </w:p>
     <w:p>
@@ -6020,74 +6044,14 @@
         </w:numPr>
       </w:pPr>
       <w:r>
-        <w:t xml:space="preserve">Dining Student Advisory Council;</w:t>
-      </w:r>
-    </w:p>
-    <w:p>
-      <w:pPr>
-        <w:pStyle w:val="Compact"/>
-        <w:numPr>
-          <w:numId w:val="1114"/>
-          <w:ilvl w:val="2"/>
-        </w:numPr>
-      </w:pPr>
-      <w:r>
-        <w:t xml:space="preserve">Parking and Transportation Advisory Committee;</w:t>
-      </w:r>
-    </w:p>
-    <w:p>
-      <w:pPr>
-        <w:pStyle w:val="Compact"/>
-        <w:numPr>
-          <w:numId w:val="1114"/>
-          <w:ilvl w:val="2"/>
-        </w:numPr>
-      </w:pPr>
-      <w:r>
-        <w:t xml:space="preserve">Facilities Management Services Student Advisory Committee;</w:t>
-      </w:r>
-    </w:p>
-    <w:p>
-      <w:pPr>
-        <w:pStyle w:val="Compact"/>
-        <w:numPr>
-          <w:numId w:val="1114"/>
-          <w:ilvl w:val="2"/>
-        </w:numPr>
-      </w:pPr>
-      <w:r>
-        <w:t xml:space="preserve">Any other relevant bodies, at the discretion of the Chair of the Business Affairs Committee.</w:t>
-      </w:r>
-    </w:p>
-    <w:p>
-      <w:pPr>
-        <w:pStyle w:val="Compact"/>
-        <w:numPr>
-          <w:numId w:val="1113"/>
-          <w:ilvl w:val="1"/>
-        </w:numPr>
-      </w:pPr>
-      <w:r>
-        <w:t xml:space="preserve">Function as liaison to the Vice President for Operations on departments and individuals responsible for business services at Carnegie Mellon University;</w:t>
-      </w:r>
-    </w:p>
-    <w:p>
-      <w:pPr>
-        <w:pStyle w:val="Compact"/>
-        <w:numPr>
-          <w:numId w:val="1115"/>
-          <w:ilvl w:val="2"/>
-        </w:numPr>
-      </w:pPr>
-      <w:r>
-        <w:t xml:space="preserve">The Chair of the Business Affairs Committee shall fix meeting times with the Vice President for Operations at the start of every half-session.</w:t>
-      </w:r>
-    </w:p>
-    <w:p>
-      <w:pPr>
-        <w:pStyle w:val="Compact"/>
-        <w:numPr>
-          <w:numId w:val="1113"/>
+        <w:t xml:space="preserve">The Chair of the Academic Affairs Committee shall fix meeting times with the Vice Provost for Education at the start of every half-session.</w:t>
+      </w:r>
+    </w:p>
+    <w:p>
+      <w:pPr>
+        <w:pStyle w:val="Compact"/>
+        <w:numPr>
+          <w:numId w:val="1112"/>
           <w:ilvl w:val="1"/>
         </w:numPr>
       </w:pPr>
@@ -6104,7 +6068,43 @@
         </w:numPr>
       </w:pPr>
       <w:r>
-        <w:t xml:space="preserve">Duties of the Campus Life Committee:</w:t>
+        <w:t xml:space="preserve">Duties of the Business Affairs Committee:</w:t>
+      </w:r>
+    </w:p>
+    <w:p>
+      <w:pPr>
+        <w:pStyle w:val="Compact"/>
+        <w:numPr>
+          <w:numId w:val="1115"/>
+          <w:ilvl w:val="1"/>
+        </w:numPr>
+      </w:pPr>
+      <w:r>
+        <w:t xml:space="preserve">Propose legislation concerning business services at Carnegie Mellon University, as they relate to the undergraduate student body;</w:t>
+      </w:r>
+    </w:p>
+    <w:p>
+      <w:pPr>
+        <w:pStyle w:val="Compact"/>
+        <w:numPr>
+          <w:numId w:val="1115"/>
+          <w:ilvl w:val="1"/>
+        </w:numPr>
+      </w:pPr>
+      <w:r>
+        <w:t xml:space="preserve">Announce to Student Senate any changes or proposed changes in the business services of Carnegie Mellon University;</w:t>
+      </w:r>
+    </w:p>
+    <w:p>
+      <w:pPr>
+        <w:pStyle w:val="Compact"/>
+        <w:numPr>
+          <w:numId w:val="1115"/>
+          <w:ilvl w:val="1"/>
+        </w:numPr>
+      </w:pPr>
+      <w:r>
+        <w:t xml:space="preserve">Designate, in consultation with the Student Senate Chair, a representative to the following committees:</w:t>
       </w:r>
     </w:p>
     <w:p>
@@ -6112,11 +6112,11 @@
         <w:pStyle w:val="Compact"/>
         <w:numPr>
           <w:numId w:val="1116"/>
-          <w:ilvl w:val="1"/>
-        </w:numPr>
-      </w:pPr>
-      <w:r>
-        <w:t xml:space="preserve">Propose legislation concerning the campus environment as it relates to the undergraduate student body;</w:t>
+          <w:ilvl w:val="2"/>
+        </w:numPr>
+      </w:pPr>
+      <w:r>
+        <w:t xml:space="preserve">Dining Student Advisory Council;</w:t>
       </w:r>
     </w:p>
     <w:p>
@@ -6124,11 +6124,11 @@
         <w:pStyle w:val="Compact"/>
         <w:numPr>
           <w:numId w:val="1116"/>
-          <w:ilvl w:val="1"/>
-        </w:numPr>
-      </w:pPr>
-      <w:r>
-        <w:t xml:space="preserve">Host events that benefit the undergraduate student body;</w:t>
+          <w:ilvl w:val="2"/>
+        </w:numPr>
+      </w:pPr>
+      <w:r>
+        <w:t xml:space="preserve">Parking and Transportation Advisory Committee;</w:t>
       </w:r>
     </w:p>
     <w:p>
@@ -6136,11 +6136,11 @@
         <w:pStyle w:val="Compact"/>
         <w:numPr>
           <w:numId w:val="1116"/>
-          <w:ilvl w:val="1"/>
-        </w:numPr>
-      </w:pPr>
-      <w:r>
-        <w:t xml:space="preserve">Announce to Student Senate any changes or proposed changes in auxiliary services;</w:t>
+          <w:ilvl w:val="2"/>
+        </w:numPr>
+      </w:pPr>
+      <w:r>
+        <w:t xml:space="preserve">Facilities Management Services Student Advisory Committee;</w:t>
       </w:r>
     </w:p>
     <w:p>
@@ -6148,11 +6148,23 @@
         <w:pStyle w:val="Compact"/>
         <w:numPr>
           <w:numId w:val="1116"/>
-          <w:ilvl w:val="1"/>
-        </w:numPr>
-      </w:pPr>
-      <w:r>
-        <w:t xml:space="preserve">Designate, in consultation with the Student Senate Chair, a representative to the following committees:</w:t>
+          <w:ilvl w:val="2"/>
+        </w:numPr>
+      </w:pPr>
+      <w:r>
+        <w:t xml:space="preserve">Any other relevant bodies, at the discretion of the Chair of the Business Affairs Committee.</w:t>
+      </w:r>
+    </w:p>
+    <w:p>
+      <w:pPr>
+        <w:pStyle w:val="Compact"/>
+        <w:numPr>
+          <w:numId w:val="1115"/>
+          <w:ilvl w:val="1"/>
+        </w:numPr>
+      </w:pPr>
+      <w:r>
+        <w:t xml:space="preserve">Function as liaison to the Vice President for Operations on departments and individuals responsible for business services at Carnegie Mellon University;</w:t>
       </w:r>
     </w:p>
     <w:p>
@@ -6164,110 +6176,14 @@
         </w:numPr>
       </w:pPr>
       <w:r>
-        <w:t xml:space="preserve">Housing Student Advisory Council;</w:t>
-      </w:r>
-    </w:p>
-    <w:p>
-      <w:pPr>
-        <w:pStyle w:val="Compact"/>
-        <w:numPr>
-          <w:numId w:val="1117"/>
-          <w:ilvl w:val="2"/>
-        </w:numPr>
-      </w:pPr>
-      <w:r>
-        <w:t xml:space="preserve">Bike Advisory Committee;</w:t>
-      </w:r>
-    </w:p>
-    <w:p>
-      <w:pPr>
-        <w:pStyle w:val="Compact"/>
-        <w:numPr>
-          <w:numId w:val="1117"/>
-          <w:ilvl w:val="2"/>
-        </w:numPr>
-      </w:pPr>
-      <w:r>
-        <w:t xml:space="preserve">Design Review Committee;</w:t>
-      </w:r>
-    </w:p>
-    <w:p>
-      <w:pPr>
-        <w:pStyle w:val="Compact"/>
-        <w:numPr>
-          <w:numId w:val="1117"/>
-          <w:ilvl w:val="2"/>
-        </w:numPr>
-      </w:pPr>
-      <w:r>
-        <w:t xml:space="preserve">Any other relevant bodies, at the discretion of the Chair of the Campus Life Committee.</w:t>
-      </w:r>
-    </w:p>
-    <w:p>
-      <w:pPr>
-        <w:pStyle w:val="Compact"/>
-        <w:numPr>
-          <w:numId w:val="1116"/>
-          <w:ilvl w:val="1"/>
-        </w:numPr>
-      </w:pPr>
-      <w:r>
-        <w:t xml:space="preserve">Function as the liaison to the Vice President for Student Affairs on issues that affect members of the undergraduate student body;</w:t>
-      </w:r>
-    </w:p>
-    <w:p>
-      <w:pPr>
-        <w:pStyle w:val="Compact"/>
-        <w:numPr>
-          <w:numId w:val="1118"/>
-          <w:ilvl w:val="2"/>
-        </w:numPr>
-      </w:pPr>
-      <w:r>
-        <w:t xml:space="preserve">The Chair of the Campus Life Committee shall fix meetings time with the Vice President for Student Affairs at the start of every half-session.</w:t>
-      </w:r>
-    </w:p>
-    <w:p>
-      <w:pPr>
-        <w:pStyle w:val="Compact"/>
-        <w:numPr>
-          <w:numId w:val="1116"/>
-          <w:ilvl w:val="1"/>
-        </w:numPr>
-      </w:pPr>
-      <w:r>
-        <w:t xml:space="preserve">Maintain Student Senate campus policies;</w:t>
-      </w:r>
-    </w:p>
-    <w:p>
-      <w:pPr>
-        <w:pStyle w:val="Compact"/>
-        <w:numPr>
-          <w:numId w:val="1116"/>
-          <w:ilvl w:val="1"/>
-        </w:numPr>
-      </w:pPr>
-      <w:r>
-        <w:t xml:space="preserve">Review and suggest amendments to the policies contained in the Student Handbook, and act as the liaison between Student Senate and Faculty Senate on university policy amendments passed by Student Senate;</w:t>
-      </w:r>
-    </w:p>
-    <w:p>
-      <w:pPr>
-        <w:pStyle w:val="Compact"/>
-        <w:numPr>
-          <w:numId w:val="1119"/>
-          <w:ilvl w:val="2"/>
-        </w:numPr>
-      </w:pPr>
-      <w:r>
-        <w:t xml:space="preserve">A report containing all recommendations for improvement shall be presented at a regular meeting of Student Senate at least every half session.</w:t>
-      </w:r>
-    </w:p>
-    <w:p>
-      <w:pPr>
-        <w:pStyle w:val="Compact"/>
-        <w:numPr>
-          <w:numId w:val="1116"/>
+        <w:t xml:space="preserve">The Chair of the Business Affairs Committee shall fix meeting times with the Vice President for Operations at the start of every half-session.</w:t>
+      </w:r>
+    </w:p>
+    <w:p>
+      <w:pPr>
+        <w:pStyle w:val="Compact"/>
+        <w:numPr>
+          <w:numId w:val="1115"/>
           <w:ilvl w:val="1"/>
         </w:numPr>
       </w:pPr>
@@ -6284,7 +6200,103 @@
         </w:numPr>
       </w:pPr>
       <w:r>
-        <w:t xml:space="preserve">Duties of the Communications Committee:</w:t>
+        <w:t xml:space="preserve">Duties of the Campus Life Committee:</w:t>
+      </w:r>
+    </w:p>
+    <w:p>
+      <w:pPr>
+        <w:pStyle w:val="Compact"/>
+        <w:numPr>
+          <w:numId w:val="1118"/>
+          <w:ilvl w:val="1"/>
+        </w:numPr>
+      </w:pPr>
+      <w:r>
+        <w:t xml:space="preserve">Propose legislation and hold events concerning campus spirit, engagement, wellness, and relations with the Pittsburgh community;</w:t>
+      </w:r>
+    </w:p>
+    <w:p>
+      <w:pPr>
+        <w:pStyle w:val="Compact"/>
+        <w:numPr>
+          <w:numId w:val="1118"/>
+          <w:ilvl w:val="1"/>
+        </w:numPr>
+      </w:pPr>
+      <w:r>
+        <w:t xml:space="preserve">Announce to Student Senate any changes or proposed changes in auxiliary services;</w:t>
+      </w:r>
+    </w:p>
+    <w:p>
+      <w:pPr>
+        <w:pStyle w:val="Compact"/>
+        <w:numPr>
+          <w:numId w:val="1118"/>
+          <w:ilvl w:val="1"/>
+        </w:numPr>
+      </w:pPr>
+      <w:r>
+        <w:t xml:space="preserve">Designate, in consultation with the Student Senate Chair, a representative to the following committees:</w:t>
+      </w:r>
+    </w:p>
+    <w:p>
+      <w:pPr>
+        <w:pStyle w:val="Compact"/>
+        <w:numPr>
+          <w:numId w:val="1119"/>
+          <w:ilvl w:val="2"/>
+        </w:numPr>
+      </w:pPr>
+      <w:r>
+        <w:t xml:space="preserve">Housing Student Advisory Council;</w:t>
+      </w:r>
+    </w:p>
+    <w:p>
+      <w:pPr>
+        <w:pStyle w:val="Compact"/>
+        <w:numPr>
+          <w:numId w:val="1119"/>
+          <w:ilvl w:val="2"/>
+        </w:numPr>
+      </w:pPr>
+      <w:r>
+        <w:t xml:space="preserve">Bike Advisory Committee;</w:t>
+      </w:r>
+    </w:p>
+    <w:p>
+      <w:pPr>
+        <w:pStyle w:val="Compact"/>
+        <w:numPr>
+          <w:numId w:val="1119"/>
+          <w:ilvl w:val="2"/>
+        </w:numPr>
+      </w:pPr>
+      <w:r>
+        <w:t xml:space="preserve">Design Review Committee;</w:t>
+      </w:r>
+    </w:p>
+    <w:p>
+      <w:pPr>
+        <w:pStyle w:val="Compact"/>
+        <w:numPr>
+          <w:numId w:val="1119"/>
+          <w:ilvl w:val="2"/>
+        </w:numPr>
+      </w:pPr>
+      <w:r>
+        <w:t xml:space="preserve">Any other relevant bodies, at the discretion of the Chair of the Campus Life Committee.</w:t>
+      </w:r>
+    </w:p>
+    <w:p>
+      <w:pPr>
+        <w:pStyle w:val="Compact"/>
+        <w:numPr>
+          <w:numId w:val="1118"/>
+          <w:ilvl w:val="1"/>
+        </w:numPr>
+      </w:pPr>
+      <w:r>
+        <w:t xml:space="preserve">Function as the liaison to the Vice President for Student Affairs on issues that affect members of the undergraduate student body;</w:t>
       </w:r>
     </w:p>
     <w:p>
@@ -6292,59 +6304,35 @@
         <w:pStyle w:val="Compact"/>
         <w:numPr>
           <w:numId w:val="1120"/>
-          <w:ilvl w:val="1"/>
-        </w:numPr>
-      </w:pPr>
-      <w:r>
-        <w:t xml:space="preserve">Publicize all Student Senate activities, including elections and Student Senate vacancies;</w:t>
-      </w:r>
-    </w:p>
-    <w:p>
-      <w:pPr>
-        <w:pStyle w:val="Compact"/>
-        <w:numPr>
-          <w:numId w:val="1120"/>
-          <w:ilvl w:val="1"/>
-        </w:numPr>
-      </w:pPr>
-      <w:r>
-        <w:t xml:space="preserve">Plan and coordinate Student Senate involvement in special events such as the Activities Fair, Homecoming, and Spring Carnival;</w:t>
-      </w:r>
-    </w:p>
-    <w:p>
-      <w:pPr>
-        <w:pStyle w:val="Compact"/>
-        <w:numPr>
-          <w:numId w:val="1120"/>
-          <w:ilvl w:val="1"/>
-        </w:numPr>
-      </w:pPr>
-      <w:r>
-        <w:t xml:space="preserve">Maintain a dialogue with constituents and report such communication to Student Senate;</w:t>
-      </w:r>
-    </w:p>
-    <w:p>
-      <w:pPr>
-        <w:pStyle w:val="Compact"/>
-        <w:numPr>
-          <w:numId w:val="1120"/>
-          <w:ilvl w:val="1"/>
-        </w:numPr>
-      </w:pPr>
-      <w:r>
-        <w:t xml:space="preserve">Promote awareness of Student Senate on campus;</w:t>
-      </w:r>
-    </w:p>
-    <w:p>
-      <w:pPr>
-        <w:pStyle w:val="Compact"/>
-        <w:numPr>
-          <w:numId w:val="1120"/>
-          <w:ilvl w:val="1"/>
-        </w:numPr>
-      </w:pPr>
-      <w:r>
-        <w:t xml:space="preserve">Function as a liaison to the Vice President for Marketing and Communications;</w:t>
+          <w:ilvl w:val="2"/>
+        </w:numPr>
+      </w:pPr>
+      <w:r>
+        <w:t xml:space="preserve">The Chair of the Campus Life Committee shall fix meetings time with the Vice President for Student Affairs at the start of every half-session.</w:t>
+      </w:r>
+    </w:p>
+    <w:p>
+      <w:pPr>
+        <w:pStyle w:val="Compact"/>
+        <w:numPr>
+          <w:numId w:val="1118"/>
+          <w:ilvl w:val="1"/>
+        </w:numPr>
+      </w:pPr>
+      <w:r>
+        <w:t xml:space="preserve">Maintain Student Senate campus policies;</w:t>
+      </w:r>
+    </w:p>
+    <w:p>
+      <w:pPr>
+        <w:pStyle w:val="Compact"/>
+        <w:numPr>
+          <w:numId w:val="1118"/>
+          <w:ilvl w:val="1"/>
+        </w:numPr>
+      </w:pPr>
+      <w:r>
+        <w:t xml:space="preserve">Review and suggest amendments to the policies contained in the Student Handbook, and act as the liaison between Student Senate and Faculty Senate on university policy amendments passed by Student Senate;</w:t>
       </w:r>
     </w:p>
     <w:p>
@@ -6356,26 +6344,14 @@
         </w:numPr>
       </w:pPr>
       <w:r>
-        <w:t xml:space="preserve">The Chair of the Communications Committee shall fix meeting times with the Vice President for Marketing and Communications at the start of every half-session.</w:t>
-      </w:r>
-    </w:p>
-    <w:p>
-      <w:pPr>
-        <w:pStyle w:val="Compact"/>
-        <w:numPr>
-          <w:numId w:val="1120"/>
-          <w:ilvl w:val="1"/>
-        </w:numPr>
-      </w:pPr>
-      <w:r>
-        <w:t xml:space="preserve">Maintain and update the Student Senate website, and other online presence;</w:t>
-      </w:r>
-    </w:p>
-    <w:p>
-      <w:pPr>
-        <w:pStyle w:val="Compact"/>
-        <w:numPr>
-          <w:numId w:val="1120"/>
+        <w:t xml:space="preserve">A report containing all recommendations for improvement shall be presented at a regular meeting of Student Senate at least every half session.</w:t>
+      </w:r>
+    </w:p>
+    <w:p>
+      <w:pPr>
+        <w:pStyle w:val="Compact"/>
+        <w:numPr>
+          <w:numId w:val="1118"/>
           <w:ilvl w:val="1"/>
         </w:numPr>
       </w:pPr>
@@ -6392,6 +6368,114 @@
         </w:numPr>
       </w:pPr>
       <w:r>
+        <w:t xml:space="preserve">Duties of the Communications Committee:</w:t>
+      </w:r>
+    </w:p>
+    <w:p>
+      <w:pPr>
+        <w:pStyle w:val="Compact"/>
+        <w:numPr>
+          <w:numId w:val="1122"/>
+          <w:ilvl w:val="1"/>
+        </w:numPr>
+      </w:pPr>
+      <w:r>
+        <w:t xml:space="preserve">Publicize all Student Senate activities, including elections and Student Senate vacancies;</w:t>
+      </w:r>
+    </w:p>
+    <w:p>
+      <w:pPr>
+        <w:pStyle w:val="Compact"/>
+        <w:numPr>
+          <w:numId w:val="1122"/>
+          <w:ilvl w:val="1"/>
+        </w:numPr>
+      </w:pPr>
+      <w:r>
+        <w:t xml:space="preserve">Plan and coordinate Student Senate involvement in special events such as the Activities Fair, Homecoming, and Spring Carnival;</w:t>
+      </w:r>
+    </w:p>
+    <w:p>
+      <w:pPr>
+        <w:pStyle w:val="Compact"/>
+        <w:numPr>
+          <w:numId w:val="1122"/>
+          <w:ilvl w:val="1"/>
+        </w:numPr>
+      </w:pPr>
+      <w:r>
+        <w:t xml:space="preserve">Maintain a dialogue with constituents and report such communication to Student Senate;</w:t>
+      </w:r>
+    </w:p>
+    <w:p>
+      <w:pPr>
+        <w:pStyle w:val="Compact"/>
+        <w:numPr>
+          <w:numId w:val="1122"/>
+          <w:ilvl w:val="1"/>
+        </w:numPr>
+      </w:pPr>
+      <w:r>
+        <w:t xml:space="preserve">Promote awareness of Student Senate on campus;</w:t>
+      </w:r>
+    </w:p>
+    <w:p>
+      <w:pPr>
+        <w:pStyle w:val="Compact"/>
+        <w:numPr>
+          <w:numId w:val="1122"/>
+          <w:ilvl w:val="1"/>
+        </w:numPr>
+      </w:pPr>
+      <w:r>
+        <w:t xml:space="preserve">Function as a liaison to the Vice President for Marketing and Communications;</w:t>
+      </w:r>
+    </w:p>
+    <w:p>
+      <w:pPr>
+        <w:pStyle w:val="Compact"/>
+        <w:numPr>
+          <w:numId w:val="1123"/>
+          <w:ilvl w:val="2"/>
+        </w:numPr>
+      </w:pPr>
+      <w:r>
+        <w:t xml:space="preserve">The Chair of the Communications Committee shall fix meeting times with the Vice President for Marketing and Communications at the start of every half-session.</w:t>
+      </w:r>
+    </w:p>
+    <w:p>
+      <w:pPr>
+        <w:pStyle w:val="Compact"/>
+        <w:numPr>
+          <w:numId w:val="1122"/>
+          <w:ilvl w:val="1"/>
+        </w:numPr>
+      </w:pPr>
+      <w:r>
+        <w:t xml:space="preserve">Maintain and update the Student Senate website, and other online presence;</w:t>
+      </w:r>
+    </w:p>
+    <w:p>
+      <w:pPr>
+        <w:pStyle w:val="Compact"/>
+        <w:numPr>
+          <w:numId w:val="1122"/>
+          <w:ilvl w:val="1"/>
+        </w:numPr>
+      </w:pPr>
+      <w:r>
+        <w:t xml:space="preserve">Take responsibility for any business charged to the committee by Student Senate.</w:t>
+      </w:r>
+    </w:p>
+    <w:p>
+      <w:pPr>
+        <w:pStyle w:val="Compact"/>
+        <w:numPr>
+          <w:numId w:val="1103"/>
+          <w:ilvl w:val="0"/>
+        </w:numPr>
+      </w:pPr>
+      <w:r>
         <w:t xml:space="preserve">Duties of the Finance Committee:</w:t>
       </w:r>
     </w:p>
@@ -6399,7 +6483,7 @@
       <w:pPr>
         <w:pStyle w:val="Compact"/>
         <w:numPr>
-          <w:numId w:val="1122"/>
+          <w:numId w:val="1124"/>
           <w:ilvl w:val="1"/>
         </w:numPr>
       </w:pPr>
@@ -6423,7 +6507,7 @@
       <w:pPr>
         <w:pStyle w:val="Compact"/>
         <w:numPr>
-          <w:numId w:val="1122"/>
+          <w:numId w:val="1124"/>
           <w:ilvl w:val="1"/>
         </w:numPr>
       </w:pPr>
@@ -6447,7 +6531,7 @@
       <w:pPr>
         <w:pStyle w:val="Compact"/>
         <w:numPr>
-          <w:numId w:val="1122"/>
+          <w:numId w:val="1124"/>
           <w:ilvl w:val="1"/>
         </w:numPr>
       </w:pPr>
@@ -6471,7 +6555,7 @@
       <w:pPr>
         <w:pStyle w:val="Compact"/>
         <w:numPr>
-          <w:numId w:val="1122"/>
+          <w:numId w:val="1124"/>
           <w:ilvl w:val="1"/>
         </w:numPr>
       </w:pPr>
@@ -6495,7 +6579,7 @@
       <w:pPr>
         <w:pStyle w:val="Compact"/>
         <w:numPr>
-          <w:numId w:val="1122"/>
+          <w:numId w:val="1124"/>
           <w:ilvl w:val="1"/>
         </w:numPr>
       </w:pPr>
@@ -6507,7 +6591,7 @@
       <w:pPr>
         <w:pStyle w:val="Compact"/>
         <w:numPr>
-          <w:numId w:val="1123"/>
+          <w:numId w:val="1125"/>
           <w:ilvl w:val="2"/>
         </w:numPr>
       </w:pPr>
@@ -6519,7 +6603,7 @@
       <w:pPr>
         <w:pStyle w:val="Compact"/>
         <w:numPr>
-          <w:numId w:val="1122"/>
+          <w:numId w:val="1124"/>
           <w:ilvl w:val="1"/>
         </w:numPr>
       </w:pPr>
@@ -6531,19 +6615,19 @@
       <w:pPr>
         <w:pStyle w:val="Compact"/>
         <w:numPr>
+          <w:numId w:val="1126"/>
+          <w:ilvl w:val="2"/>
+        </w:numPr>
+      </w:pPr>
+      <w:r>
+        <w:t xml:space="preserve">The Chair of the Finance Committee shall fix meeting times with the Graduate Student Assembly Vice President for Finance at their discretion.</w:t>
+      </w:r>
+    </w:p>
+    <w:p>
+      <w:pPr>
+        <w:pStyle w:val="Compact"/>
+        <w:numPr>
           <w:numId w:val="1124"/>
-          <w:ilvl w:val="2"/>
-        </w:numPr>
-      </w:pPr>
-      <w:r>
-        <w:t xml:space="preserve">The Chair of the Finance Committee shall fix meeting times with the Graduate Student Assembly Vice President for Finance at their discretion.</w:t>
-      </w:r>
-    </w:p>
-    <w:p>
-      <w:pPr>
-        <w:pStyle w:val="Compact"/>
-        <w:numPr>
-          <w:numId w:val="1122"/>
           <w:ilvl w:val="1"/>
         </w:numPr>
       </w:pPr>
@@ -6567,7 +6651,7 @@
       <w:pPr>
         <w:pStyle w:val="Compact"/>
         <w:numPr>
-          <w:numId w:val="1125"/>
+          <w:numId w:val="1127"/>
           <w:ilvl w:val="1"/>
         </w:numPr>
       </w:pPr>
@@ -6579,7 +6663,7 @@
       <w:pPr>
         <w:pStyle w:val="Compact"/>
         <w:numPr>
-          <w:numId w:val="1125"/>
+          <w:numId w:val="1127"/>
           <w:ilvl w:val="1"/>
         </w:numPr>
       </w:pPr>
@@ -6591,7 +6675,7 @@
       <w:pPr>
         <w:pStyle w:val="Compact"/>
         <w:numPr>
-          <w:numId w:val="1125"/>
+          <w:numId w:val="1127"/>
           <w:ilvl w:val="1"/>
         </w:numPr>
       </w:pPr>
@@ -6603,7 +6687,7 @@
       <w:pPr>
         <w:pStyle w:val="Compact"/>
         <w:numPr>
-          <w:numId w:val="1125"/>
+          <w:numId w:val="1127"/>
           <w:ilvl w:val="1"/>
         </w:numPr>
       </w:pPr>
@@ -6615,7 +6699,7 @@
       <w:pPr>
         <w:pStyle w:val="Compact"/>
         <w:numPr>
-          <w:numId w:val="1125"/>
+          <w:numId w:val="1127"/>
           <w:ilvl w:val="1"/>
         </w:numPr>
       </w:pPr>
@@ -6639,7 +6723,7 @@
       <w:pPr>
         <w:pStyle w:val="Compact"/>
         <w:numPr>
-          <w:numId w:val="1126"/>
+          <w:numId w:val="1128"/>
           <w:ilvl w:val="1"/>
         </w:numPr>
       </w:pPr>
@@ -6651,7 +6735,7 @@
       <w:pPr>
         <w:pStyle w:val="Compact"/>
         <w:numPr>
-          <w:numId w:val="1126"/>
+          <w:numId w:val="1128"/>
           <w:ilvl w:val="1"/>
         </w:numPr>
       </w:pPr>
@@ -6663,7 +6747,7 @@
       <w:pPr>
         <w:pStyle w:val="Compact"/>
         <w:numPr>
-          <w:numId w:val="1126"/>
+          <w:numId w:val="1128"/>
           <w:ilvl w:val="1"/>
         </w:numPr>
       </w:pPr>
@@ -6675,7 +6759,7 @@
       <w:pPr>
         <w:pStyle w:val="Compact"/>
         <w:numPr>
-          <w:numId w:val="1126"/>
+          <w:numId w:val="1128"/>
           <w:ilvl w:val="1"/>
         </w:numPr>
       </w:pPr>
@@ -6687,7 +6771,7 @@
       <w:pPr>
         <w:pStyle w:val="Compact"/>
         <w:numPr>
-          <w:numId w:val="1126"/>
+          <w:numId w:val="1128"/>
           <w:ilvl w:val="1"/>
         </w:numPr>
       </w:pPr>
@@ -6711,7 +6795,7 @@
       <w:pPr>
         <w:pStyle w:val="Compact"/>
         <w:numPr>
-          <w:numId w:val="1126"/>
+          <w:numId w:val="1128"/>
           <w:ilvl w:val="1"/>
         </w:numPr>
       </w:pPr>
@@ -6735,7 +6819,7 @@
       <w:pPr>
         <w:pStyle w:val="Compact"/>
         <w:numPr>
-          <w:numId w:val="1126"/>
+          <w:numId w:val="1128"/>
           <w:ilvl w:val="1"/>
         </w:numPr>
       </w:pPr>
@@ -6747,7 +6831,7 @@
       <w:pPr>
         <w:pStyle w:val="Compact"/>
         <w:numPr>
-          <w:numId w:val="1126"/>
+          <w:numId w:val="1128"/>
           <w:ilvl w:val="1"/>
         </w:numPr>
       </w:pPr>
@@ -6771,7 +6855,7 @@
       <w:pPr>
         <w:pStyle w:val="Compact"/>
         <w:numPr>
-          <w:numId w:val="1127"/>
+          <w:numId w:val="1129"/>
           <w:ilvl w:val="1"/>
         </w:numPr>
       </w:pPr>
@@ -6783,7 +6867,7 @@
       <w:pPr>
         <w:pStyle w:val="Compact"/>
         <w:numPr>
-          <w:numId w:val="1128"/>
+          <w:numId w:val="1130"/>
           <w:ilvl w:val="2"/>
         </w:numPr>
       </w:pPr>
@@ -6795,7 +6879,7 @@
       <w:pPr>
         <w:pStyle w:val="Compact"/>
         <w:numPr>
-          <w:numId w:val="1128"/>
+          <w:numId w:val="1130"/>
           <w:ilvl w:val="2"/>
         </w:numPr>
       </w:pPr>
@@ -6807,7 +6891,7 @@
       <w:pPr>
         <w:pStyle w:val="Compact"/>
         <w:numPr>
-          <w:numId w:val="1128"/>
+          <w:numId w:val="1130"/>
           <w:ilvl w:val="2"/>
         </w:numPr>
       </w:pPr>
@@ -6819,7 +6903,7 @@
       <w:pPr>
         <w:pStyle w:val="Compact"/>
         <w:numPr>
-          <w:numId w:val="1127"/>
+          <w:numId w:val="1129"/>
           <w:ilvl w:val="1"/>
         </w:numPr>
       </w:pPr>
@@ -6831,7 +6915,7 @@
       <w:pPr>
         <w:pStyle w:val="Compact"/>
         <w:numPr>
-          <w:numId w:val="1127"/>
+          <w:numId w:val="1129"/>
           <w:ilvl w:val="1"/>
         </w:numPr>
       </w:pPr>
@@ -6843,7 +6927,7 @@
       <w:pPr>
         <w:pStyle w:val="Compact"/>
         <w:numPr>
-          <w:numId w:val="1129"/>
+          <w:numId w:val="1131"/>
           <w:ilvl w:val="2"/>
         </w:numPr>
       </w:pPr>
@@ -6855,7 +6939,7 @@
       <w:pPr>
         <w:pStyle w:val="Compact"/>
         <w:numPr>
-          <w:numId w:val="1129"/>
+          <w:numId w:val="1131"/>
           <w:ilvl w:val="2"/>
         </w:numPr>
       </w:pPr>
@@ -6879,7 +6963,7 @@
       <w:pPr>
         <w:pStyle w:val="Compact"/>
         <w:numPr>
-          <w:numId w:val="1129"/>
+          <w:numId w:val="1131"/>
           <w:ilvl w:val="2"/>
         </w:numPr>
       </w:pPr>
@@ -6891,7 +6975,7 @@
       <w:pPr>
         <w:pStyle w:val="Compact"/>
         <w:numPr>
-          <w:numId w:val="1129"/>
+          <w:numId w:val="1131"/>
           <w:ilvl w:val="2"/>
         </w:numPr>
       </w:pPr>
@@ -6913,7 +6997,7 @@
       <w:pPr>
         <w:pStyle w:val="Compact"/>
         <w:numPr>
-          <w:numId w:val="1130"/>
+          <w:numId w:val="1132"/>
           <w:ilvl w:val="0"/>
         </w:numPr>
       </w:pPr>
@@ -6940,7 +7024,7 @@
       <w:pPr>
         <w:pStyle w:val="Compact"/>
         <w:numPr>
-          <w:numId w:val="1131"/>
+          <w:numId w:val="1133"/>
           <w:ilvl w:val="1"/>
         </w:numPr>
       </w:pPr>
@@ -6952,7 +7036,7 @@
       <w:pPr>
         <w:pStyle w:val="Compact"/>
         <w:numPr>
-          <w:numId w:val="1131"/>
+          <w:numId w:val="1133"/>
           <w:ilvl w:val="1"/>
         </w:numPr>
       </w:pPr>
@@ -6964,7 +7048,7 @@
       <w:pPr>
         <w:pStyle w:val="Compact"/>
         <w:numPr>
-          <w:numId w:val="1131"/>
+          <w:numId w:val="1133"/>
           <w:ilvl w:val="1"/>
         </w:numPr>
       </w:pPr>
@@ -6976,7 +7060,7 @@
       <w:pPr>
         <w:pStyle w:val="Compact"/>
         <w:numPr>
-          <w:numId w:val="1131"/>
+          <w:numId w:val="1133"/>
           <w:ilvl w:val="1"/>
         </w:numPr>
       </w:pPr>
@@ -6988,7 +7072,7 @@
       <w:pPr>
         <w:pStyle w:val="Compact"/>
         <w:numPr>
-          <w:numId w:val="1130"/>
+          <w:numId w:val="1132"/>
           <w:ilvl w:val="0"/>
         </w:numPr>
       </w:pPr>
@@ -7015,43 +7099,43 @@
       <w:pPr>
         <w:pStyle w:val="Compact"/>
         <w:numPr>
+          <w:numId w:val="1134"/>
+          <w:ilvl w:val="1"/>
+        </w:numPr>
+      </w:pPr>
+      <w:r>
+        <w:t xml:space="preserve">A Reconsideration Petition must contain the signatures, names, and Carnegie Mellon AndrewIDs of at least five (5) per cent of the undergraduate student body.</w:t>
+      </w:r>
+    </w:p>
+    <w:p>
+      <w:pPr>
+        <w:pStyle w:val="Compact"/>
+        <w:numPr>
+          <w:numId w:val="1134"/>
+          <w:ilvl w:val="1"/>
+        </w:numPr>
+      </w:pPr>
+      <w:r>
+        <w:t xml:space="preserve">The Executive Committee of Student Senate shall have one (1) week from receipt of a Reconsideration Petition to validate that petition.</w:t>
+      </w:r>
+    </w:p>
+    <w:p>
+      <w:pPr>
+        <w:pStyle w:val="Compact"/>
+        <w:numPr>
+          <w:numId w:val="1134"/>
+          <w:ilvl w:val="1"/>
+        </w:numPr>
+      </w:pPr>
+      <w:r>
+        <w:t xml:space="preserve">Upon validation of a Reconsideration Petition, reconsideration of the relevant vote shall become a special order of business at the next regular Student Senate meeting.</w:t>
+      </w:r>
+    </w:p>
+    <w:p>
+      <w:pPr>
+        <w:pStyle w:val="Compact"/>
+        <w:numPr>
           <w:numId w:val="1132"/>
-          <w:ilvl w:val="1"/>
-        </w:numPr>
-      </w:pPr>
-      <w:r>
-        <w:t xml:space="preserve">A Reconsideration Petition must contain the signatures, names, and Carnegie Mellon AndrewIDs of at least five (5) per cent of the undergraduate student body.</w:t>
-      </w:r>
-    </w:p>
-    <w:p>
-      <w:pPr>
-        <w:pStyle w:val="Compact"/>
-        <w:numPr>
-          <w:numId w:val="1132"/>
-          <w:ilvl w:val="1"/>
-        </w:numPr>
-      </w:pPr>
-      <w:r>
-        <w:t xml:space="preserve">The Executive Committee of Student Senate shall have one (1) week from receipt of a Reconsideration Petition to validate that petition.</w:t>
-      </w:r>
-    </w:p>
-    <w:p>
-      <w:pPr>
-        <w:pStyle w:val="Compact"/>
-        <w:numPr>
-          <w:numId w:val="1132"/>
-          <w:ilvl w:val="1"/>
-        </w:numPr>
-      </w:pPr>
-      <w:r>
-        <w:t xml:space="preserve">Upon validation of a Reconsideration Petition, reconsideration of the relevant vote shall become a special order of business at the next regular Student Senate meeting.</w:t>
-      </w:r>
-    </w:p>
-    <w:p>
-      <w:pPr>
-        <w:pStyle w:val="Compact"/>
-        <w:numPr>
-          <w:numId w:val="1130"/>
           <w:ilvl w:val="0"/>
         </w:numPr>
       </w:pPr>
@@ -7078,7 +7162,7 @@
       <w:pPr>
         <w:pStyle w:val="Compact"/>
         <w:numPr>
-          <w:numId w:val="1133"/>
+          <w:numId w:val="1135"/>
           <w:ilvl w:val="1"/>
         </w:numPr>
       </w:pPr>
@@ -7090,7 +7174,7 @@
       <w:pPr>
         <w:pStyle w:val="Compact"/>
         <w:numPr>
-          <w:numId w:val="1133"/>
+          <w:numId w:val="1135"/>
           <w:ilvl w:val="1"/>
         </w:numPr>
       </w:pPr>
@@ -7102,7 +7186,7 @@
       <w:pPr>
         <w:pStyle w:val="Compact"/>
         <w:numPr>
-          <w:numId w:val="1133"/>
+          <w:numId w:val="1135"/>
           <w:ilvl w:val="1"/>
         </w:numPr>
       </w:pPr>
@@ -7114,7 +7198,7 @@
       <w:pPr>
         <w:pStyle w:val="Compact"/>
         <w:numPr>
-          <w:numId w:val="1134"/>
+          <w:numId w:val="1136"/>
           <w:ilvl w:val="2"/>
         </w:numPr>
       </w:pPr>
@@ -7126,7 +7210,7 @@
       <w:pPr>
         <w:pStyle w:val="Compact"/>
         <w:numPr>
-          <w:numId w:val="1134"/>
+          <w:numId w:val="1136"/>
           <w:ilvl w:val="2"/>
         </w:numPr>
       </w:pPr>
@@ -7138,7 +7222,7 @@
       <w:pPr>
         <w:pStyle w:val="Compact"/>
         <w:numPr>
-          <w:numId w:val="1135"/>
+          <w:numId w:val="1137"/>
           <w:ilvl w:val="3"/>
         </w:numPr>
       </w:pPr>
@@ -7150,7 +7234,7 @@
       <w:pPr>
         <w:pStyle w:val="Compact"/>
         <w:numPr>
-          <w:numId w:val="1135"/>
+          <w:numId w:val="1137"/>
           <w:ilvl w:val="3"/>
         </w:numPr>
       </w:pPr>
@@ -7162,7 +7246,7 @@
       <w:pPr>
         <w:pStyle w:val="Compact"/>
         <w:numPr>
-          <w:numId w:val="1135"/>
+          <w:numId w:val="1137"/>
           <w:ilvl w:val="3"/>
         </w:numPr>
       </w:pPr>
@@ -7184,7 +7268,7 @@
       <w:pPr>
         <w:pStyle w:val="Compact"/>
         <w:numPr>
-          <w:numId w:val="1136"/>
+          <w:numId w:val="1138"/>
           <w:ilvl w:val="0"/>
         </w:numPr>
       </w:pPr>
@@ -7196,7 +7280,7 @@
       <w:pPr>
         <w:pStyle w:val="Compact"/>
         <w:numPr>
-          <w:numId w:val="1136"/>
+          <w:numId w:val="1138"/>
           <w:ilvl w:val="0"/>
         </w:numPr>
       </w:pPr>
@@ -7208,7 +7292,7 @@
       <w:pPr>
         <w:pStyle w:val="Compact"/>
         <w:numPr>
-          <w:numId w:val="1137"/>
+          <w:numId w:val="1139"/>
           <w:ilvl w:val="1"/>
         </w:numPr>
       </w:pPr>
@@ -7220,7 +7304,7 @@
       <w:pPr>
         <w:pStyle w:val="Compact"/>
         <w:numPr>
-          <w:numId w:val="1137"/>
+          <w:numId w:val="1139"/>
           <w:ilvl w:val="1"/>
         </w:numPr>
       </w:pPr>
@@ -7232,7 +7316,7 @@
       <w:pPr>
         <w:pStyle w:val="Compact"/>
         <w:numPr>
-          <w:numId w:val="1136"/>
+          <w:numId w:val="1138"/>
           <w:ilvl w:val="0"/>
         </w:numPr>
       </w:pPr>
@@ -7283,7 +7367,7 @@
       <w:pPr>
         <w:pStyle w:val="Compact"/>
         <w:numPr>
-          <w:numId w:val="1138"/>
+          <w:numId w:val="1140"/>
           <w:ilvl w:val="0"/>
         </w:numPr>
       </w:pPr>
@@ -7295,7 +7379,7 @@
       <w:pPr>
         <w:pStyle w:val="Compact"/>
         <w:numPr>
-          <w:numId w:val="1138"/>
+          <w:numId w:val="1140"/>
           <w:ilvl w:val="0"/>
         </w:numPr>
       </w:pPr>
@@ -7307,7 +7391,7 @@
       <w:pPr>
         <w:pStyle w:val="Compact"/>
         <w:numPr>
-          <w:numId w:val="1138"/>
+          <w:numId w:val="1140"/>
           <w:ilvl w:val="0"/>
         </w:numPr>
       </w:pPr>
@@ -7319,7 +7403,7 @@
       <w:pPr>
         <w:pStyle w:val="Compact"/>
         <w:numPr>
-          <w:numId w:val="1138"/>
+          <w:numId w:val="1140"/>
           <w:ilvl w:val="0"/>
         </w:numPr>
       </w:pPr>
@@ -7331,7 +7415,7 @@
       <w:pPr>
         <w:pStyle w:val="Compact"/>
         <w:numPr>
-          <w:numId w:val="1138"/>
+          <w:numId w:val="1140"/>
           <w:ilvl w:val="0"/>
         </w:numPr>
       </w:pPr>
@@ -7343,7 +7427,7 @@
       <w:pPr>
         <w:pStyle w:val="Compact"/>
         <w:numPr>
-          <w:numId w:val="1138"/>
+          <w:numId w:val="1140"/>
           <w:ilvl w:val="0"/>
         </w:numPr>
       </w:pPr>
@@ -7355,7 +7439,7 @@
       <w:pPr>
         <w:pStyle w:val="Compact"/>
         <w:numPr>
-          <w:numId w:val="1138"/>
+          <w:numId w:val="1140"/>
           <w:ilvl w:val="0"/>
         </w:numPr>
       </w:pPr>
@@ -7367,7 +7451,7 @@
       <w:pPr>
         <w:pStyle w:val="Compact"/>
         <w:numPr>
-          <w:numId w:val="1138"/>
+          <w:numId w:val="1140"/>
           <w:ilvl w:val="0"/>
         </w:numPr>
       </w:pPr>
@@ -7379,7 +7463,7 @@
       <w:pPr>
         <w:pStyle w:val="Compact"/>
         <w:numPr>
-          <w:numId w:val="1138"/>
+          <w:numId w:val="1140"/>
           <w:ilvl w:val="0"/>
         </w:numPr>
       </w:pPr>
@@ -7391,7 +7475,7 @@
       <w:pPr>
         <w:pStyle w:val="Compact"/>
         <w:numPr>
-          <w:numId w:val="1138"/>
+          <w:numId w:val="1140"/>
           <w:ilvl w:val="0"/>
         </w:numPr>
       </w:pPr>
@@ -7403,7 +7487,7 @@
       <w:pPr>
         <w:pStyle w:val="Compact"/>
         <w:numPr>
-          <w:numId w:val="1138"/>
+          <w:numId w:val="1140"/>
           <w:ilvl w:val="0"/>
         </w:numPr>
       </w:pPr>
@@ -7415,7 +7499,7 @@
       <w:pPr>
         <w:pStyle w:val="Compact"/>
         <w:numPr>
-          <w:numId w:val="1138"/>
+          <w:numId w:val="1140"/>
           <w:ilvl w:val="0"/>
         </w:numPr>
       </w:pPr>
@@ -7427,7 +7511,7 @@
       <w:pPr>
         <w:pStyle w:val="Compact"/>
         <w:numPr>
-          <w:numId w:val="1138"/>
+          <w:numId w:val="1140"/>
           <w:ilvl w:val="0"/>
         </w:numPr>
       </w:pPr>
@@ -7439,7 +7523,7 @@
       <w:pPr>
         <w:pStyle w:val="Compact"/>
         <w:numPr>
-          <w:numId w:val="1138"/>
+          <w:numId w:val="1140"/>
           <w:ilvl w:val="0"/>
         </w:numPr>
       </w:pPr>
@@ -7451,7 +7535,7 @@
       <w:pPr>
         <w:pStyle w:val="Compact"/>
         <w:numPr>
-          <w:numId w:val="1138"/>
+          <w:numId w:val="1140"/>
           <w:ilvl w:val="0"/>
         </w:numPr>
       </w:pPr>
@@ -7463,7 +7547,7 @@
       <w:pPr>
         <w:pStyle w:val="Compact"/>
         <w:numPr>
-          <w:numId w:val="1139"/>
+          <w:numId w:val="1141"/>
           <w:ilvl w:val="1"/>
         </w:numPr>
       </w:pPr>
@@ -7475,7 +7559,7 @@
       <w:pPr>
         <w:pStyle w:val="Compact"/>
         <w:numPr>
-          <w:numId w:val="1139"/>
+          <w:numId w:val="1141"/>
           <w:ilvl w:val="1"/>
         </w:numPr>
       </w:pPr>
@@ -7487,7 +7571,7 @@
       <w:pPr>
         <w:pStyle w:val="Compact"/>
         <w:numPr>
-          <w:numId w:val="1139"/>
+          <w:numId w:val="1141"/>
           <w:ilvl w:val="1"/>
         </w:numPr>
       </w:pPr>
@@ -7499,7 +7583,7 @@
       <w:pPr>
         <w:pStyle w:val="Compact"/>
         <w:numPr>
-          <w:numId w:val="1139"/>
+          <w:numId w:val="1141"/>
           <w:ilvl w:val="1"/>
         </w:numPr>
       </w:pPr>
@@ -7511,7 +7595,7 @@
       <w:pPr>
         <w:pStyle w:val="Compact"/>
         <w:numPr>
-          <w:numId w:val="1139"/>
+          <w:numId w:val="1141"/>
           <w:ilvl w:val="1"/>
         </w:numPr>
       </w:pPr>
@@ -7523,7 +7607,7 @@
       <w:pPr>
         <w:pStyle w:val="Compact"/>
         <w:numPr>
-          <w:numId w:val="1139"/>
+          <w:numId w:val="1141"/>
           <w:ilvl w:val="1"/>
         </w:numPr>
       </w:pPr>
@@ -7535,7 +7619,7 @@
       <w:pPr>
         <w:pStyle w:val="Compact"/>
         <w:numPr>
-          <w:numId w:val="1138"/>
+          <w:numId w:val="1140"/>
           <w:ilvl w:val="0"/>
         </w:numPr>
       </w:pPr>
@@ -7547,12 +7631,204 @@
       <w:pPr>
         <w:pStyle w:val="Compact"/>
         <w:numPr>
+          <w:numId w:val="1142"/>
+          <w:ilvl w:val="1"/>
+        </w:numPr>
+      </w:pPr>
+      <w:r>
+        <w:t xml:space="preserve">Added page numbers and changed numbering (&amp; references) to new format (i.e. Article III.A.1.a.(iv)).</w:t>
+      </w:r>
+    </w:p>
+    <w:p>
+      <w:pPr>
+        <w:pStyle w:val="Compact"/>
+        <w:numPr>
+          <w:numId w:val="1142"/>
+          <w:ilvl w:val="1"/>
+        </w:numPr>
+      </w:pPr>
+      <w:r>
+        <w:t xml:space="preserve">Amended the amendment procedure:</w:t>
+      </w:r>
+    </w:p>
+    <w:p>
+      <w:pPr>
+        <w:pStyle w:val="Compact"/>
+        <w:numPr>
+          <w:numId w:val="1143"/>
+          <w:ilvl w:val="2"/>
+        </w:numPr>
+      </w:pPr>
+      <w:r>
+        <w:t xml:space="preserve">XI.A changed from 'Proposed amendments to these Bylaws must be submitted in writing to the Student Senate at a regular meeting of Student Senate' to 'To be considered for approval, an amendment to these Bylaws must be presented in writing at a regular meeting of Student Senate.'</w:t>
+      </w:r>
+    </w:p>
+    <w:p>
+      <w:pPr>
+        <w:pStyle w:val="Compact"/>
+        <w:numPr>
+          <w:numId w:val="1143"/>
+          <w:ilvl w:val="2"/>
+        </w:numPr>
+      </w:pPr>
+      <w:r>
+        <w:t xml:space="preserve">Removed requirement that the Executive Committee makes a recommendation on proposed amendments.</w:t>
+      </w:r>
+    </w:p>
+    <w:p>
+      <w:pPr>
+        <w:pStyle w:val="Compact"/>
+        <w:numPr>
+          <w:numId w:val="1143"/>
+          <w:ilvl w:val="2"/>
+        </w:numPr>
+      </w:pPr>
+      <w:r>
+        <w:t xml:space="preserve">Weakened timing constraints: used to require that the proposed amendment be voted upon at the next regular meeting of Senate (with a 2/3 vote). Changed to allow Senate to wait up to 3 weeks before voting on the proposal, and to allow Senate to vote immediately upon presentation, if there is a 3/4 vote in favor of this, and if Senate receives the material at least 1 week before the initial presentation.</w:t>
+      </w:r>
+    </w:p>
+    <w:p>
+      <w:pPr>
+        <w:pStyle w:val="Compact"/>
+        <w:numPr>
+          <w:numId w:val="1143"/>
+          <w:ilvl w:val="2"/>
+        </w:numPr>
+      </w:pPr>
+      <w:r>
+        <w:t xml:space="preserve">Added requirement that the Constitutional Advisor keeps a record of all amendments to these Bylaws, as an appendix to the bylaws.</w:t>
+      </w:r>
+    </w:p>
+    <w:p>
+      <w:pPr>
+        <w:pStyle w:val="Compact"/>
+        <w:numPr>
           <w:numId w:val="1140"/>
-          <w:ilvl w:val="1"/>
-        </w:numPr>
-      </w:pPr>
-      <w:r>
-        <w:t xml:space="preserve">Added page numbers and changed numbering (&amp; references) to new format (i.e. Article III.A.1.a.(iv)).</w:t>
+          <w:ilvl w:val="0"/>
+        </w:numPr>
+      </w:pPr>
+      <w:r>
+        <w:t xml:space="preserve">April 6, 2011:</w:t>
+      </w:r>
+    </w:p>
+    <w:p>
+      <w:pPr>
+        <w:pStyle w:val="Compact"/>
+        <w:numPr>
+          <w:numId w:val="1144"/>
+          <w:ilvl w:val="1"/>
+        </w:numPr>
+      </w:pPr>
+      <w:r>
+        <w:t xml:space="preserve">All references to notification "in writing" changed to notification "via e-mail" - for the sake of clarity.</w:t>
+      </w:r>
+    </w:p>
+    <w:p>
+      <w:pPr>
+        <w:pStyle w:val="Compact"/>
+        <w:numPr>
+          <w:numId w:val="1144"/>
+          <w:ilvl w:val="1"/>
+        </w:numPr>
+      </w:pPr>
+      <w:r>
+        <w:t xml:space="preserve">Article I.A.1: Clause expanded to include "to work toward enhancing the overall undergraduate student experience on campus" in the general purpose of Senate.</w:t>
+      </w:r>
+    </w:p>
+    <w:p>
+      <w:pPr>
+        <w:pStyle w:val="Compact"/>
+        <w:numPr>
+          <w:numId w:val="1144"/>
+          <w:ilvl w:val="1"/>
+        </w:numPr>
+      </w:pPr>
+      <w:r>
+        <w:t xml:space="preserve">Article II: Terms &amp; Definitions arranged in alphabetical order.</w:t>
+      </w:r>
+    </w:p>
+    <w:p>
+      <w:pPr>
+        <w:pStyle w:val="Compact"/>
+        <w:numPr>
+          <w:numId w:val="1144"/>
+          <w:ilvl w:val="1"/>
+        </w:numPr>
+      </w:pPr>
+      <w:r>
+        <w:t xml:space="preserve">Article IV.B.1.b: Clause revised to clarify the constraints around accelerated/integrated masters students serving on Student Senate.</w:t>
+      </w:r>
+    </w:p>
+    <w:p>
+      <w:pPr>
+        <w:pStyle w:val="Compact"/>
+        <w:numPr>
+          <w:numId w:val="1144"/>
+          <w:ilvl w:val="1"/>
+        </w:numPr>
+      </w:pPr>
+      <w:r>
+        <w:t xml:space="preserve">Article IV.J.3: Clause c inserted and clause d revised to specify voting procedures, including the disallowing of absentee ballots, the inclusion of "no confidence" votes, and the ability (or lack thereof) for candidates to vote in an election.</w:t>
+      </w:r>
+    </w:p>
+    <w:p>
+      <w:pPr>
+        <w:pStyle w:val="Compact"/>
+        <w:numPr>
+          <w:numId w:val="1144"/>
+          <w:ilvl w:val="1"/>
+        </w:numPr>
+      </w:pPr>
+      <w:r>
+        <w:t xml:space="preserve">Article VI.G.3: Clause e inserted and clause f revised to specify voting procedures, including the disallowing of absentee ballots, the inclusion of "no confidence" votes, and the ability (or lack thereof) for candidates to vote in an election.</w:t>
+      </w:r>
+    </w:p>
+    <w:p>
+      <w:pPr>
+        <w:pStyle w:val="Compact"/>
+        <w:numPr>
+          <w:numId w:val="1144"/>
+          <w:ilvl w:val="1"/>
+        </w:numPr>
+      </w:pPr>
+      <w:r>
+        <w:t xml:space="preserve">Article VI.H.1.j: Revised to include the (newly created) University Center Allocations Board.</w:t>
+      </w:r>
+    </w:p>
+    <w:p>
+      <w:pPr>
+        <w:pStyle w:val="Compact"/>
+        <w:numPr>
+          <w:numId w:val="1144"/>
+          <w:ilvl w:val="1"/>
+        </w:numPr>
+      </w:pPr>
+      <w:r>
+        <w:t xml:space="preserve">Article VI.J.1: Numbering of sub-clauses fixed.</w:t>
+      </w:r>
+    </w:p>
+    <w:p>
+      <w:pPr>
+        <w:pStyle w:val="Compact"/>
+        <w:numPr>
+          <w:numId w:val="1144"/>
+          <w:ilvl w:val="1"/>
+        </w:numPr>
+      </w:pPr>
+      <w:r>
+        <w:t xml:space="preserve">Article VI.J: Clauses 2 and 3 inserted to specify the duties and powers of the Finance Chair.</w:t>
+      </w:r>
+    </w:p>
+    <w:p>
+      <w:pPr>
+        <w:pStyle w:val="Compact"/>
+        <w:numPr>
+          <w:numId w:val="1144"/>
+          <w:ilvl w:val="1"/>
+        </w:numPr>
+      </w:pPr>
+      <w:r>
+        <w:t xml:space="preserve">Article XI.I: Deleted (inserted as Article VI.J.3).</w:t>
       </w:r>
     </w:p>
     <w:p>
@@ -7560,226 +7836,34 @@
         <w:pStyle w:val="Compact"/>
         <w:numPr>
           <w:numId w:val="1140"/>
-          <w:ilvl w:val="1"/>
-        </w:numPr>
-      </w:pPr>
-      <w:r>
-        <w:t xml:space="preserve">Amended the amendment procedure:</w:t>
-      </w:r>
-    </w:p>
-    <w:p>
-      <w:pPr>
-        <w:pStyle w:val="Compact"/>
-        <w:numPr>
-          <w:numId w:val="1141"/>
-          <w:ilvl w:val="2"/>
-        </w:numPr>
-      </w:pPr>
-      <w:r>
-        <w:t xml:space="preserve">XI.A changed from 'Proposed amendments to these Bylaws must be submitted in writing to the Student Senate at a regular meeting of Student Senate' to 'To be considered for approval, an amendment to these Bylaws must be presented in writing at a regular meeting of Student Senate.'</w:t>
-      </w:r>
-    </w:p>
-    <w:p>
-      <w:pPr>
-        <w:pStyle w:val="Compact"/>
-        <w:numPr>
-          <w:numId w:val="1141"/>
-          <w:ilvl w:val="2"/>
-        </w:numPr>
-      </w:pPr>
-      <w:r>
-        <w:t xml:space="preserve">Removed requirement that the Executive Committee makes a recommendation on proposed amendments.</w:t>
-      </w:r>
-    </w:p>
-    <w:p>
-      <w:pPr>
-        <w:pStyle w:val="Compact"/>
-        <w:numPr>
-          <w:numId w:val="1141"/>
-          <w:ilvl w:val="2"/>
-        </w:numPr>
-      </w:pPr>
-      <w:r>
-        <w:t xml:space="preserve">Weakened timing constraints: used to require that the proposed amendment be voted upon at the next regular meeting of Senate (with a 2/3 vote). Changed to allow Senate to wait up to 3 weeks before voting on the proposal, and to allow Senate to vote immediately upon presentation, if there is a 3/4 vote in favor of this, and if Senate receives the material at least 1 week before the initial presentation.</w:t>
-      </w:r>
-    </w:p>
-    <w:p>
-      <w:pPr>
-        <w:pStyle w:val="Compact"/>
-        <w:numPr>
-          <w:numId w:val="1141"/>
-          <w:ilvl w:val="2"/>
-        </w:numPr>
-      </w:pPr>
-      <w:r>
-        <w:t xml:space="preserve">Added requirement that the Constitutional Advisor keeps a record of all amendments to these Bylaws, as an appendix to the bylaws.</w:t>
-      </w:r>
-    </w:p>
-    <w:p>
-      <w:pPr>
-        <w:pStyle w:val="Compact"/>
-        <w:numPr>
-          <w:numId w:val="1138"/>
           <w:ilvl w:val="0"/>
         </w:numPr>
       </w:pPr>
       <w:r>
-        <w:t xml:space="preserve">April 6, 2011:</w:t>
-      </w:r>
-    </w:p>
-    <w:p>
-      <w:pPr>
-        <w:pStyle w:val="Compact"/>
-        <w:numPr>
-          <w:numId w:val="1142"/>
-          <w:ilvl w:val="1"/>
-        </w:numPr>
-      </w:pPr>
-      <w:r>
-        <w:t xml:space="preserve">All references to notification "in writing" changed to notification "via e-mail" - for the sake of clarity.</w:t>
-      </w:r>
-    </w:p>
-    <w:p>
-      <w:pPr>
-        <w:pStyle w:val="Compact"/>
-        <w:numPr>
-          <w:numId w:val="1142"/>
-          <w:ilvl w:val="1"/>
-        </w:numPr>
-      </w:pPr>
-      <w:r>
-        <w:t xml:space="preserve">Article I.A.1: Clause expanded to include "to work toward enhancing the overall undergraduate student experience on campus" in the general purpose of Senate.</w:t>
-      </w:r>
-    </w:p>
-    <w:p>
-      <w:pPr>
-        <w:pStyle w:val="Compact"/>
-        <w:numPr>
-          <w:numId w:val="1142"/>
-          <w:ilvl w:val="1"/>
-        </w:numPr>
-      </w:pPr>
-      <w:r>
-        <w:t xml:space="preserve">Article II: Terms &amp; Definitions arranged in alphabetical order.</w:t>
-      </w:r>
-    </w:p>
-    <w:p>
-      <w:pPr>
-        <w:pStyle w:val="Compact"/>
-        <w:numPr>
-          <w:numId w:val="1142"/>
-          <w:ilvl w:val="1"/>
-        </w:numPr>
-      </w:pPr>
-      <w:r>
-        <w:t xml:space="preserve">Article IV.B.1.b: Clause revised to clarify the constraints around accelerated/integrated masters students serving on Student Senate.</w:t>
-      </w:r>
-    </w:p>
-    <w:p>
-      <w:pPr>
-        <w:pStyle w:val="Compact"/>
-        <w:numPr>
-          <w:numId w:val="1142"/>
-          <w:ilvl w:val="1"/>
-        </w:numPr>
-      </w:pPr>
-      <w:r>
-        <w:t xml:space="preserve">Article IV.J.3: Clause c inserted and clause d revised to specify voting procedures, including the disallowing of absentee ballots, the inclusion of "no confidence" votes, and the ability (or lack thereof) for candidates to vote in an election.</w:t>
-      </w:r>
-    </w:p>
-    <w:p>
-      <w:pPr>
-        <w:pStyle w:val="Compact"/>
-        <w:numPr>
-          <w:numId w:val="1142"/>
-          <w:ilvl w:val="1"/>
-        </w:numPr>
-      </w:pPr>
-      <w:r>
-        <w:t xml:space="preserve">Article VI.G.3: Clause e inserted and clause f revised to specify voting procedures, including the disallowing of absentee ballots, the inclusion of "no confidence" votes, and the ability (or lack thereof) for candidates to vote in an election.</w:t>
-      </w:r>
-    </w:p>
-    <w:p>
-      <w:pPr>
-        <w:pStyle w:val="Compact"/>
-        <w:numPr>
-          <w:numId w:val="1142"/>
-          <w:ilvl w:val="1"/>
-        </w:numPr>
-      </w:pPr>
-      <w:r>
-        <w:t xml:space="preserve">Article VI.H.1.j: Revised to include the (newly created) University Center Allocations Board.</w:t>
-      </w:r>
-    </w:p>
-    <w:p>
-      <w:pPr>
-        <w:pStyle w:val="Compact"/>
-        <w:numPr>
-          <w:numId w:val="1142"/>
-          <w:ilvl w:val="1"/>
-        </w:numPr>
-      </w:pPr>
-      <w:r>
-        <w:t xml:space="preserve">Article VI.J.1: Numbering of sub-clauses fixed.</w:t>
-      </w:r>
-    </w:p>
-    <w:p>
-      <w:pPr>
-        <w:pStyle w:val="Compact"/>
-        <w:numPr>
-          <w:numId w:val="1142"/>
-          <w:ilvl w:val="1"/>
-        </w:numPr>
-      </w:pPr>
-      <w:r>
-        <w:t xml:space="preserve">Article VI.J: Clauses 2 and 3 inserted to specify the duties and powers of the Finance Chair.</w:t>
-      </w:r>
-    </w:p>
-    <w:p>
-      <w:pPr>
-        <w:pStyle w:val="Compact"/>
-        <w:numPr>
-          <w:numId w:val="1142"/>
-          <w:ilvl w:val="1"/>
-        </w:numPr>
-      </w:pPr>
-      <w:r>
-        <w:t xml:space="preserve">Article XI.I: Deleted (inserted as Article VI.J.3).</w:t>
-      </w:r>
-    </w:p>
-    <w:p>
-      <w:pPr>
-        <w:pStyle w:val="Compact"/>
-        <w:numPr>
-          <w:numId w:val="1138"/>
+        <w:t xml:space="preserve">May 2012:</w:t>
+      </w:r>
+    </w:p>
+    <w:p>
+      <w:pPr>
+        <w:pStyle w:val="Compact"/>
+        <w:numPr>
+          <w:numId w:val="1145"/>
+          <w:ilvl w:val="1"/>
+        </w:numPr>
+      </w:pPr>
+      <w:r>
+        <w:t xml:space="preserve">Article VI.J.2.b: Added a duty for the Finance Chair to give monthly reports to the Student Senate.</w:t>
+      </w:r>
+    </w:p>
+    <w:p>
+      <w:pPr>
+        <w:pStyle w:val="Compact"/>
+        <w:numPr>
+          <w:numId w:val="1140"/>
           <w:ilvl w:val="0"/>
         </w:numPr>
       </w:pPr>
       <w:r>
-        <w:t xml:space="preserve">May 2012:</w:t>
-      </w:r>
-    </w:p>
-    <w:p>
-      <w:pPr>
-        <w:pStyle w:val="Compact"/>
-        <w:numPr>
-          <w:numId w:val="1143"/>
-          <w:ilvl w:val="1"/>
-        </w:numPr>
-      </w:pPr>
-      <w:r>
-        <w:t xml:space="preserve">Article VI.J.2.b: Added a duty for the Finance Chair to give monthly reports to the Student Senate.</w:t>
-      </w:r>
-    </w:p>
-    <w:p>
-      <w:pPr>
-        <w:pStyle w:val="Compact"/>
-        <w:numPr>
-          <w:numId w:val="1138"/>
-          <w:ilvl w:val="0"/>
-        </w:numPr>
-      </w:pPr>
-      <w:r>
         <w:t xml:space="preserve">October 2015:</w:t>
       </w:r>
     </w:p>
@@ -7787,7 +7871,7 @@
       <w:pPr>
         <w:pStyle w:val="Compact"/>
         <w:numPr>
-          <w:numId w:val="1144"/>
+          <w:numId w:val="1146"/>
           <w:ilvl w:val="1"/>
         </w:numPr>
       </w:pPr>
@@ -7799,7 +7883,7 @@
       <w:pPr>
         <w:pStyle w:val="Compact"/>
         <w:numPr>
-          <w:numId w:val="1144"/>
+          <w:numId w:val="1146"/>
           <w:ilvl w:val="1"/>
         </w:numPr>
       </w:pPr>
@@ -7811,7 +7895,7 @@
       <w:pPr>
         <w:pStyle w:val="Compact"/>
         <w:numPr>
-          <w:numId w:val="1144"/>
+          <w:numId w:val="1146"/>
           <w:ilvl w:val="1"/>
         </w:numPr>
       </w:pPr>
@@ -7823,7 +7907,7 @@
       <w:pPr>
         <w:pStyle w:val="Compact"/>
         <w:numPr>
-          <w:numId w:val="1144"/>
+          <w:numId w:val="1146"/>
           <w:ilvl w:val="1"/>
         </w:numPr>
       </w:pPr>
@@ -7835,7 +7919,7 @@
       <w:pPr>
         <w:pStyle w:val="Compact"/>
         <w:numPr>
-          <w:numId w:val="1144"/>
+          <w:numId w:val="1146"/>
           <w:ilvl w:val="1"/>
         </w:numPr>
       </w:pPr>
@@ -7847,7 +7931,7 @@
       <w:pPr>
         <w:pStyle w:val="Compact"/>
         <w:numPr>
-          <w:numId w:val="1144"/>
+          <w:numId w:val="1146"/>
           <w:ilvl w:val="1"/>
         </w:numPr>
       </w:pPr>
@@ -7859,7 +7943,7 @@
       <w:pPr>
         <w:pStyle w:val="Compact"/>
         <w:numPr>
-          <w:numId w:val="1144"/>
+          <w:numId w:val="1146"/>
           <w:ilvl w:val="1"/>
         </w:numPr>
       </w:pPr>
@@ -7975,7 +8059,7 @@
     </w:lvl>
   </w:abstractNum>
   <w:abstractNum w:abstractNumId="990">
-    <w:nsid w:val="365d6576"/>
+    <w:nsid w:val="2e268d92"/>
     <w:multiLevelType w:val="multilevel"/>
     <w:lvl w:ilvl="0">
       <w:numFmt w:val="bullet"/>
@@ -8056,7 +8140,7 @@
     </w:lvl>
   </w:abstractNum>
   <w:abstractNum w:abstractNumId="99811">
-    <w:nsid w:val="45543374"/>
+    <w:nsid w:val="c1662adc"/>
     <w:multiLevelType w:val="multilevel"/>
     <w:lvl w:ilvl="0">
       <w:start w:val="1"/>
@@ -8144,7 +8228,7 @@
     </w:lvl>
   </w:abstractNum>
   <w:abstractNum w:abstractNumId="99411">
-    <w:nsid w:val="5f7598ac"/>
+    <w:nsid w:val="d57e96f1"/>
     <w:multiLevelType w:val="multilevel"/>
     <w:lvl w:ilvl="0">
       <w:start w:val="1"/>
@@ -8232,7 +8316,7 @@
     </w:lvl>
   </w:abstractNum>
   <w:abstractNum w:abstractNumId="99711">
-    <w:nsid w:val="87f9030d"/>
+    <w:nsid w:val="95069794"/>
     <w:multiLevelType w:val="multilevel"/>
     <w:lvl w:ilvl="0">
       <w:start w:val="1"/>
@@ -8320,7 +8404,7 @@
     </w:lvl>
   </w:abstractNum>
   <w:abstractNum w:abstractNumId="99531">
-    <w:nsid w:val="b1f3bf09"/>
+    <w:nsid w:val="908e8ce1"/>
     <w:multiLevelType w:val="multilevel"/>
     <w:lvl w:ilvl="0">
       <w:start w:val="1"/>
@@ -8408,7 +8492,7 @@
     </w:lvl>
   </w:abstractNum>
   <w:abstractNum w:abstractNumId="99631">
-    <w:nsid w:val="d6017a27"/>
+    <w:nsid w:val="3479e61e"/>
     <w:multiLevelType w:val="multilevel"/>
     <w:lvl w:ilvl="0">
       <w:start w:val="1"/>
@@ -8496,7 +8580,7 @@
     </w:lvl>
   </w:abstractNum>
   <w:abstractNum w:abstractNumId="99201">
-    <w:nsid w:val="ac20d1aa"/>
+    <w:nsid w:val="3d64cf11"/>
     <w:multiLevelType w:val="multilevel"/>
     <w:lvl w:ilvl="0">
       <w:start w:val="1"/>
@@ -8584,7 +8668,7 @@
     </w:lvl>
   </w:abstractNum>
   <w:abstractNum w:abstractNumId="991">
-    <w:nsid w:val="ca73bfca"/>
+    <w:nsid w:val="a0c01302"/>
     <w:multiLevelType w:val="multilevel"/>
     <w:lvl w:ilvl="0">
       <w:numFmt w:val="bullet"/>
@@ -11335,31 +11419,31 @@
     </w:lvlOverride>
   </w:num>
   <w:num w:numId="1112">
+    <w:abstractNumId w:val="99411"/>
+    <w:lvlOverride w:ilvl="0">
+      <w:startOverride w:val="1"/>
+    </w:lvlOverride>
+    <w:lvlOverride w:ilvl="1">
+      <w:startOverride w:val="1"/>
+    </w:lvlOverride>
+    <w:lvlOverride w:ilvl="2">
+      <w:startOverride w:val="1"/>
+    </w:lvlOverride>
+    <w:lvlOverride w:ilvl="3">
+      <w:startOverride w:val="1"/>
+    </w:lvlOverride>
+    <w:lvlOverride w:ilvl="4">
+      <w:startOverride w:val="1"/>
+    </w:lvlOverride>
+    <w:lvlOverride w:ilvl="5">
+      <w:startOverride w:val="1"/>
+    </w:lvlOverride>
+    <w:lvlOverride w:ilvl="6">
+      <w:startOverride w:val="1"/>
+    </w:lvlOverride>
+  </w:num>
+  <w:num w:numId="1113">
     <w:abstractNumId w:val="99711"/>
-    <w:lvlOverride w:ilvl="0">
-      <w:startOverride w:val="1"/>
-    </w:lvlOverride>
-    <w:lvlOverride w:ilvl="1">
-      <w:startOverride w:val="1"/>
-    </w:lvlOverride>
-    <w:lvlOverride w:ilvl="2">
-      <w:startOverride w:val="1"/>
-    </w:lvlOverride>
-    <w:lvlOverride w:ilvl="3">
-      <w:startOverride w:val="1"/>
-    </w:lvlOverride>
-    <w:lvlOverride w:ilvl="4">
-      <w:startOverride w:val="1"/>
-    </w:lvlOverride>
-    <w:lvlOverride w:ilvl="5">
-      <w:startOverride w:val="1"/>
-    </w:lvlOverride>
-    <w:lvlOverride w:ilvl="6">
-      <w:startOverride w:val="1"/>
-    </w:lvlOverride>
-  </w:num>
-  <w:num w:numId="1113">
-    <w:abstractNumId w:val="99411"/>
     <w:lvlOverride w:ilvl="0">
       <w:startOverride w:val="1"/>
     </w:lvlOverride>
@@ -11407,31 +11491,31 @@
     </w:lvlOverride>
   </w:num>
   <w:num w:numId="1115">
+    <w:abstractNumId w:val="99411"/>
+    <w:lvlOverride w:ilvl="0">
+      <w:startOverride w:val="1"/>
+    </w:lvlOverride>
+    <w:lvlOverride w:ilvl="1">
+      <w:startOverride w:val="1"/>
+    </w:lvlOverride>
+    <w:lvlOverride w:ilvl="2">
+      <w:startOverride w:val="1"/>
+    </w:lvlOverride>
+    <w:lvlOverride w:ilvl="3">
+      <w:startOverride w:val="1"/>
+    </w:lvlOverride>
+    <w:lvlOverride w:ilvl="4">
+      <w:startOverride w:val="1"/>
+    </w:lvlOverride>
+    <w:lvlOverride w:ilvl="5">
+      <w:startOverride w:val="1"/>
+    </w:lvlOverride>
+    <w:lvlOverride w:ilvl="6">
+      <w:startOverride w:val="1"/>
+    </w:lvlOverride>
+  </w:num>
+  <w:num w:numId="1116">
     <w:abstractNumId w:val="99711"/>
-    <w:lvlOverride w:ilvl="0">
-      <w:startOverride w:val="1"/>
-    </w:lvlOverride>
-    <w:lvlOverride w:ilvl="1">
-      <w:startOverride w:val="1"/>
-    </w:lvlOverride>
-    <w:lvlOverride w:ilvl="2">
-      <w:startOverride w:val="1"/>
-    </w:lvlOverride>
-    <w:lvlOverride w:ilvl="3">
-      <w:startOverride w:val="1"/>
-    </w:lvlOverride>
-    <w:lvlOverride w:ilvl="4">
-      <w:startOverride w:val="1"/>
-    </w:lvlOverride>
-    <w:lvlOverride w:ilvl="5">
-      <w:startOverride w:val="1"/>
-    </w:lvlOverride>
-    <w:lvlOverride w:ilvl="6">
-      <w:startOverride w:val="1"/>
-    </w:lvlOverride>
-  </w:num>
-  <w:num w:numId="1116">
-    <w:abstractNumId w:val="99411"/>
     <w:lvlOverride w:ilvl="0">
       <w:startOverride w:val="1"/>
     </w:lvlOverride>
@@ -11479,7 +11563,7 @@
     </w:lvlOverride>
   </w:num>
   <w:num w:numId="1118">
-    <w:abstractNumId w:val="99711"/>
+    <w:abstractNumId w:val="99411"/>
     <w:lvlOverride w:ilvl="0">
       <w:startOverride w:val="1"/>
     </w:lvlOverride>
@@ -11527,7 +11611,7 @@
     </w:lvlOverride>
   </w:num>
   <w:num w:numId="1120">
-    <w:abstractNumId w:val="99411"/>
+    <w:abstractNumId w:val="99711"/>
     <w:lvlOverride w:ilvl="0">
       <w:startOverride w:val="1"/>
     </w:lvlOverride>
@@ -11623,6 +11707,30 @@
     </w:lvlOverride>
   </w:num>
   <w:num w:numId="1124">
+    <w:abstractNumId w:val="99411"/>
+    <w:lvlOverride w:ilvl="0">
+      <w:startOverride w:val="1"/>
+    </w:lvlOverride>
+    <w:lvlOverride w:ilvl="1">
+      <w:startOverride w:val="1"/>
+    </w:lvlOverride>
+    <w:lvlOverride w:ilvl="2">
+      <w:startOverride w:val="1"/>
+    </w:lvlOverride>
+    <w:lvlOverride w:ilvl="3">
+      <w:startOverride w:val="1"/>
+    </w:lvlOverride>
+    <w:lvlOverride w:ilvl="4">
+      <w:startOverride w:val="1"/>
+    </w:lvlOverride>
+    <w:lvlOverride w:ilvl="5">
+      <w:startOverride w:val="1"/>
+    </w:lvlOverride>
+    <w:lvlOverride w:ilvl="6">
+      <w:startOverride w:val="1"/>
+    </w:lvlOverride>
+  </w:num>
+  <w:num w:numId="1125">
     <w:abstractNumId w:val="99711"/>
     <w:lvlOverride w:ilvl="0">
       <w:startOverride w:val="1"/>
@@ -11646,32 +11754,8 @@
       <w:startOverride w:val="1"/>
     </w:lvlOverride>
   </w:num>
-  <w:num w:numId="1125">
-    <w:abstractNumId w:val="99411"/>
-    <w:lvlOverride w:ilvl="0">
-      <w:startOverride w:val="1"/>
-    </w:lvlOverride>
-    <w:lvlOverride w:ilvl="1">
-      <w:startOverride w:val="1"/>
-    </w:lvlOverride>
-    <w:lvlOverride w:ilvl="2">
-      <w:startOverride w:val="1"/>
-    </w:lvlOverride>
-    <w:lvlOverride w:ilvl="3">
-      <w:startOverride w:val="1"/>
-    </w:lvlOverride>
-    <w:lvlOverride w:ilvl="4">
-      <w:startOverride w:val="1"/>
-    </w:lvlOverride>
-    <w:lvlOverride w:ilvl="5">
-      <w:startOverride w:val="1"/>
-    </w:lvlOverride>
-    <w:lvlOverride w:ilvl="6">
-      <w:startOverride w:val="1"/>
-    </w:lvlOverride>
-  </w:num>
   <w:num w:numId="1126">
-    <w:abstractNumId w:val="99411"/>
+    <w:abstractNumId w:val="99711"/>
     <w:lvlOverride w:ilvl="0">
       <w:startOverride w:val="1"/>
     </w:lvlOverride>
@@ -11719,6 +11803,54 @@
     </w:lvlOverride>
   </w:num>
   <w:num w:numId="1128">
+    <w:abstractNumId w:val="99411"/>
+    <w:lvlOverride w:ilvl="0">
+      <w:startOverride w:val="1"/>
+    </w:lvlOverride>
+    <w:lvlOverride w:ilvl="1">
+      <w:startOverride w:val="1"/>
+    </w:lvlOverride>
+    <w:lvlOverride w:ilvl="2">
+      <w:startOverride w:val="1"/>
+    </w:lvlOverride>
+    <w:lvlOverride w:ilvl="3">
+      <w:startOverride w:val="1"/>
+    </w:lvlOverride>
+    <w:lvlOverride w:ilvl="4">
+      <w:startOverride w:val="1"/>
+    </w:lvlOverride>
+    <w:lvlOverride w:ilvl="5">
+      <w:startOverride w:val="1"/>
+    </w:lvlOverride>
+    <w:lvlOverride w:ilvl="6">
+      <w:startOverride w:val="1"/>
+    </w:lvlOverride>
+  </w:num>
+  <w:num w:numId="1129">
+    <w:abstractNumId w:val="99411"/>
+    <w:lvlOverride w:ilvl="0">
+      <w:startOverride w:val="1"/>
+    </w:lvlOverride>
+    <w:lvlOverride w:ilvl="1">
+      <w:startOverride w:val="1"/>
+    </w:lvlOverride>
+    <w:lvlOverride w:ilvl="2">
+      <w:startOverride w:val="1"/>
+    </w:lvlOverride>
+    <w:lvlOverride w:ilvl="3">
+      <w:startOverride w:val="1"/>
+    </w:lvlOverride>
+    <w:lvlOverride w:ilvl="4">
+      <w:startOverride w:val="1"/>
+    </w:lvlOverride>
+    <w:lvlOverride w:ilvl="5">
+      <w:startOverride w:val="1"/>
+    </w:lvlOverride>
+    <w:lvlOverride w:ilvl="6">
+      <w:startOverride w:val="1"/>
+    </w:lvlOverride>
+  </w:num>
+  <w:num w:numId="1130">
     <w:abstractNumId w:val="99711"/>
     <w:lvlOverride w:ilvl="0">
       <w:startOverride w:val="1"/>
@@ -11742,7 +11874,7 @@
       <w:startOverride w:val="1"/>
     </w:lvlOverride>
   </w:num>
-  <w:num w:numId="1129">
+  <w:num w:numId="1131">
     <w:abstractNumId w:val="99711"/>
     <w:lvlOverride w:ilvl="0">
       <w:startOverride w:val="1"/>
@@ -11766,56 +11898,8 @@
       <w:startOverride w:val="1"/>
     </w:lvlOverride>
   </w:num>
-  <w:num w:numId="1130">
+  <w:num w:numId="1132">
     <w:abstractNumId w:val="99811"/>
-    <w:lvlOverride w:ilvl="0">
-      <w:startOverride w:val="1"/>
-    </w:lvlOverride>
-    <w:lvlOverride w:ilvl="1">
-      <w:startOverride w:val="1"/>
-    </w:lvlOverride>
-    <w:lvlOverride w:ilvl="2">
-      <w:startOverride w:val="1"/>
-    </w:lvlOverride>
-    <w:lvlOverride w:ilvl="3">
-      <w:startOverride w:val="1"/>
-    </w:lvlOverride>
-    <w:lvlOverride w:ilvl="4">
-      <w:startOverride w:val="1"/>
-    </w:lvlOverride>
-    <w:lvlOverride w:ilvl="5">
-      <w:startOverride w:val="1"/>
-    </w:lvlOverride>
-    <w:lvlOverride w:ilvl="6">
-      <w:startOverride w:val="1"/>
-    </w:lvlOverride>
-  </w:num>
-  <w:num w:numId="1131">
-    <w:abstractNumId w:val="99411"/>
-    <w:lvlOverride w:ilvl="0">
-      <w:startOverride w:val="1"/>
-    </w:lvlOverride>
-    <w:lvlOverride w:ilvl="1">
-      <w:startOverride w:val="1"/>
-    </w:lvlOverride>
-    <w:lvlOverride w:ilvl="2">
-      <w:startOverride w:val="1"/>
-    </w:lvlOverride>
-    <w:lvlOverride w:ilvl="3">
-      <w:startOverride w:val="1"/>
-    </w:lvlOverride>
-    <w:lvlOverride w:ilvl="4">
-      <w:startOverride w:val="1"/>
-    </w:lvlOverride>
-    <w:lvlOverride w:ilvl="5">
-      <w:startOverride w:val="1"/>
-    </w:lvlOverride>
-    <w:lvlOverride w:ilvl="6">
-      <w:startOverride w:val="1"/>
-    </w:lvlOverride>
-  </w:num>
-  <w:num w:numId="1132">
-    <w:abstractNumId w:val="99411"/>
     <w:lvlOverride w:ilvl="0">
       <w:startOverride w:val="1"/>
     </w:lvlOverride>
@@ -11863,6 +11947,54 @@
     </w:lvlOverride>
   </w:num>
   <w:num w:numId="1134">
+    <w:abstractNumId w:val="99411"/>
+    <w:lvlOverride w:ilvl="0">
+      <w:startOverride w:val="1"/>
+    </w:lvlOverride>
+    <w:lvlOverride w:ilvl="1">
+      <w:startOverride w:val="1"/>
+    </w:lvlOverride>
+    <w:lvlOverride w:ilvl="2">
+      <w:startOverride w:val="1"/>
+    </w:lvlOverride>
+    <w:lvlOverride w:ilvl="3">
+      <w:startOverride w:val="1"/>
+    </w:lvlOverride>
+    <w:lvlOverride w:ilvl="4">
+      <w:startOverride w:val="1"/>
+    </w:lvlOverride>
+    <w:lvlOverride w:ilvl="5">
+      <w:startOverride w:val="1"/>
+    </w:lvlOverride>
+    <w:lvlOverride w:ilvl="6">
+      <w:startOverride w:val="1"/>
+    </w:lvlOverride>
+  </w:num>
+  <w:num w:numId="1135">
+    <w:abstractNumId w:val="99411"/>
+    <w:lvlOverride w:ilvl="0">
+      <w:startOverride w:val="1"/>
+    </w:lvlOverride>
+    <w:lvlOverride w:ilvl="1">
+      <w:startOverride w:val="1"/>
+    </w:lvlOverride>
+    <w:lvlOverride w:ilvl="2">
+      <w:startOverride w:val="1"/>
+    </w:lvlOverride>
+    <w:lvlOverride w:ilvl="3">
+      <w:startOverride w:val="1"/>
+    </w:lvlOverride>
+    <w:lvlOverride w:ilvl="4">
+      <w:startOverride w:val="1"/>
+    </w:lvlOverride>
+    <w:lvlOverride w:ilvl="5">
+      <w:startOverride w:val="1"/>
+    </w:lvlOverride>
+    <w:lvlOverride w:ilvl="6">
+      <w:startOverride w:val="1"/>
+    </w:lvlOverride>
+  </w:num>
+  <w:num w:numId="1136">
     <w:abstractNumId w:val="99711"/>
     <w:lvlOverride w:ilvl="0">
       <w:startOverride w:val="1"/>
@@ -11886,7 +12018,7 @@
       <w:startOverride w:val="1"/>
     </w:lvlOverride>
   </w:num>
-  <w:num w:numId="1135">
+  <w:num w:numId="1137">
     <w:abstractNumId w:val="99531"/>
     <w:lvlOverride w:ilvl="0">
       <w:startOverride w:val="1"/>
@@ -11910,7 +12042,7 @@
       <w:startOverride w:val="1"/>
     </w:lvlOverride>
   </w:num>
-  <w:num w:numId="1136">
+  <w:num w:numId="1138">
     <w:abstractNumId w:val="99811"/>
     <w:lvlOverride w:ilvl="0">
       <w:startOverride w:val="1"/>
@@ -11934,7 +12066,7 @@
       <w:startOverride w:val="1"/>
     </w:lvlOverride>
   </w:num>
-  <w:num w:numId="1137">
+  <w:num w:numId="1139">
     <w:abstractNumId w:val="99411"/>
     <w:lvlOverride w:ilvl="0">
       <w:startOverride w:val="1"/>
@@ -11957,12 +12089,6 @@
     <w:lvlOverride w:ilvl="6">
       <w:startOverride w:val="1"/>
     </w:lvlOverride>
-  </w:num>
-  <w:num w:numId="1138">
-    <w:abstractNumId w:val="991"/>
-  </w:num>
-  <w:num w:numId="1139">
-    <w:abstractNumId w:val="991"/>
   </w:num>
   <w:num w:numId="1140">
     <w:abstractNumId w:val="991"/>
@@ -11977,6 +12103,12 @@
     <w:abstractNumId w:val="991"/>
   </w:num>
   <w:num w:numId="1144">
+    <w:abstractNumId w:val="991"/>
+  </w:num>
+  <w:num w:numId="1145">
+    <w:abstractNumId w:val="991"/>
+  </w:num>
+  <w:num w:numId="1146">
     <w:abstractNumId w:val="991"/>
   </w:num>
 </w:numbering>

</xml_diff>